<commit_message>
criando um struct - exemplo do plano cartesiano
</commit_message>
<xml_diff>
--- a/Aula_08_Classe/Aula_09_TiposReferenciaVsTiposValor .docx
+++ b/Aula_08_Classe/Aula_09_TiposReferenciaVsTiposValor .docx
@@ -39,15 +39,223 @@
     <w:p/>
     <w:p>
       <w:r>
-        <w:t>Variáveis cujo tipo são classes não devem ser entendidas como caixas, mas sim</w:t>
-      </w:r>
-      <w:r>
-        <w:t xml:space="preserve"> como </w:t>
-      </w:r>
-      <w:r>
-        <w:t>“tentáculos” (ponteiros) para caixas</w:t>
-      </w:r>
-      <w:r>
+        <w:t>Variáveis cujo tipo são classes não devem ser entendidas como caixas, mas sim como “tentáculos” (ponteiros) para caixas.</w:t>
+      </w:r>
+    </w:p>
+    <w:p>
+      <w:r>
+        <w:t xml:space="preserve">Ao declarar as variáveis. Elas são alocadas em um lugar da memória chamada </w:t>
+      </w:r>
+      <w:proofErr w:type="spellStart"/>
+      <w:r>
+        <w:t>Stack</w:t>
+      </w:r>
+      <w:proofErr w:type="spellEnd"/>
+      <w:r>
+        <w:t>.</w:t>
+      </w:r>
+    </w:p>
+    <w:p>
+      <w:r>
+        <w:rPr>
+          <w:noProof/>
+        </w:rPr>
+        <w:drawing>
+          <wp:inline distT="0" distB="0" distL="0" distR="0" wp14:anchorId="7F86700A" wp14:editId="39F85DEE">
+            <wp:extent cx="5397500" cy="1951355"/>
+            <wp:effectExtent l="0" t="0" r="0" b="0"/>
+            <wp:docPr id="1" name="Imagem 1"/>
+            <wp:cNvGraphicFramePr>
+              <a:graphicFrameLocks xmlns:a="http://schemas.openxmlformats.org/drawingml/2006/main" noChangeAspect="1"/>
+            </wp:cNvGraphicFramePr>
+            <a:graphic xmlns:a="http://schemas.openxmlformats.org/drawingml/2006/main">
+              <a:graphicData uri="http://schemas.openxmlformats.org/drawingml/2006/picture">
+                <pic:pic xmlns:pic="http://schemas.openxmlformats.org/drawingml/2006/picture">
+                  <pic:nvPicPr>
+                    <pic:cNvPr id="0" name="Picture 1"/>
+                    <pic:cNvPicPr>
+                      <a:picLocks noChangeAspect="1" noChangeArrowheads="1"/>
+                    </pic:cNvPicPr>
+                  </pic:nvPicPr>
+                  <pic:blipFill>
+                    <a:blip r:embed="rId5" cstate="print">
+                      <a:extLst>
+                        <a:ext uri="{28A0092B-C50C-407E-A947-70E740481C1C}">
+                          <a14:useLocalDpi xmlns:a14="http://schemas.microsoft.com/office/drawing/2010/main" val="0"/>
+                        </a:ext>
+                      </a:extLst>
+                    </a:blip>
+                    <a:srcRect/>
+                    <a:stretch>
+                      <a:fillRect/>
+                    </a:stretch>
+                  </pic:blipFill>
+                  <pic:spPr bwMode="auto">
+                    <a:xfrm>
+                      <a:off x="0" y="0"/>
+                      <a:ext cx="5397500" cy="1951355"/>
+                    </a:xfrm>
+                    <a:prstGeom prst="rect">
+                      <a:avLst/>
+                    </a:prstGeom>
+                    <a:noFill/>
+                    <a:ln>
+                      <a:noFill/>
+                    </a:ln>
+                  </pic:spPr>
+                </pic:pic>
+              </a:graphicData>
+            </a:graphic>
+          </wp:inline>
+        </w:drawing>
+      </w:r>
+    </w:p>
+    <w:p>
+      <w:r>
+        <w:t>Quando a variável é instanciada. São criadas “caixas” onde os valores são armazenados.</w:t>
+      </w:r>
+      <w:r>
+        <w:t xml:space="preserve"> Na variável p1, fica apenas a posição da memória onde o valor foi armazenado. </w:t>
+      </w:r>
+    </w:p>
+    <w:p>
+      <w:r>
+        <w:rPr>
+          <w:noProof/>
+        </w:rPr>
+        <w:drawing>
+          <wp:inline distT="0" distB="0" distL="0" distR="0" wp14:anchorId="7E9641D9" wp14:editId="74CF515D">
+            <wp:extent cx="5394960" cy="1920240"/>
+            <wp:effectExtent l="0" t="0" r="0" b="3810"/>
+            <wp:docPr id="2" name="Imagem 2"/>
+            <wp:cNvGraphicFramePr>
+              <a:graphicFrameLocks xmlns:a="http://schemas.openxmlformats.org/drawingml/2006/main" noChangeAspect="1"/>
+            </wp:cNvGraphicFramePr>
+            <a:graphic xmlns:a="http://schemas.openxmlformats.org/drawingml/2006/main">
+              <a:graphicData uri="http://schemas.openxmlformats.org/drawingml/2006/picture">
+                <pic:pic xmlns:pic="http://schemas.openxmlformats.org/drawingml/2006/picture">
+                  <pic:nvPicPr>
+                    <pic:cNvPr id="0" name="Picture 2"/>
+                    <pic:cNvPicPr>
+                      <a:picLocks noChangeAspect="1" noChangeArrowheads="1"/>
+                    </pic:cNvPicPr>
+                  </pic:nvPicPr>
+                  <pic:blipFill>
+                    <a:blip r:embed="rId6" cstate="print">
+                      <a:extLst>
+                        <a:ext uri="{28A0092B-C50C-407E-A947-70E740481C1C}">
+                          <a14:useLocalDpi xmlns:a14="http://schemas.microsoft.com/office/drawing/2010/main" val="0"/>
+                        </a:ext>
+                      </a:extLst>
+                    </a:blip>
+                    <a:srcRect/>
+                    <a:stretch>
+                      <a:fillRect/>
+                    </a:stretch>
+                  </pic:blipFill>
+                  <pic:spPr bwMode="auto">
+                    <a:xfrm>
+                      <a:off x="0" y="0"/>
+                      <a:ext cx="5394960" cy="1920240"/>
+                    </a:xfrm>
+                    <a:prstGeom prst="rect">
+                      <a:avLst/>
+                    </a:prstGeom>
+                    <a:noFill/>
+                    <a:ln>
+                      <a:noFill/>
+                    </a:ln>
+                  </pic:spPr>
+                </pic:pic>
+              </a:graphicData>
+            </a:graphic>
+          </wp:inline>
+        </w:drawing>
+      </w:r>
+    </w:p>
+    <w:p>
+      <w:r>
+        <w:t xml:space="preserve">Utilizamos o termo ponteiro, porque a variável, armazena apenas o endereço na memória de onde o valor foi armazenado. </w:t>
+      </w:r>
+    </w:p>
+    <w:p>
+      <w:r>
+        <w:rPr>
+          <w:noProof/>
+        </w:rPr>
+        <w:lastRenderedPageBreak/>
+        <w:drawing>
+          <wp:inline distT="0" distB="0" distL="0" distR="0" wp14:anchorId="2E77A07F" wp14:editId="5256A1F9">
+            <wp:extent cx="5397500" cy="1931035"/>
+            <wp:effectExtent l="0" t="0" r="0" b="0"/>
+            <wp:docPr id="4" name="Imagem 4"/>
+            <wp:cNvGraphicFramePr>
+              <a:graphicFrameLocks xmlns:a="http://schemas.openxmlformats.org/drawingml/2006/main" noChangeAspect="1"/>
+            </wp:cNvGraphicFramePr>
+            <a:graphic xmlns:a="http://schemas.openxmlformats.org/drawingml/2006/main">
+              <a:graphicData uri="http://schemas.openxmlformats.org/drawingml/2006/picture">
+                <pic:pic xmlns:pic="http://schemas.openxmlformats.org/drawingml/2006/picture">
+                  <pic:nvPicPr>
+                    <pic:cNvPr id="0" name="Picture 4"/>
+                    <pic:cNvPicPr>
+                      <a:picLocks noChangeAspect="1" noChangeArrowheads="1"/>
+                    </pic:cNvPicPr>
+                  </pic:nvPicPr>
+                  <pic:blipFill>
+                    <a:blip r:embed="rId7" cstate="print">
+                      <a:extLst>
+                        <a:ext uri="{28A0092B-C50C-407E-A947-70E740481C1C}">
+                          <a14:useLocalDpi xmlns:a14="http://schemas.microsoft.com/office/drawing/2010/main" val="0"/>
+                        </a:ext>
+                      </a:extLst>
+                    </a:blip>
+                    <a:srcRect/>
+                    <a:stretch>
+                      <a:fillRect/>
+                    </a:stretch>
+                  </pic:blipFill>
+                  <pic:spPr bwMode="auto">
+                    <a:xfrm>
+                      <a:off x="0" y="0"/>
+                      <a:ext cx="5397500" cy="1931035"/>
+                    </a:xfrm>
+                    <a:prstGeom prst="rect">
+                      <a:avLst/>
+                    </a:prstGeom>
+                    <a:noFill/>
+                    <a:ln>
+                      <a:noFill/>
+                    </a:ln>
+                  </pic:spPr>
+                </pic:pic>
+              </a:graphicData>
+            </a:graphic>
+          </wp:inline>
+        </w:drawing>
+      </w:r>
+    </w:p>
+    <w:p>
+      <w:r>
+        <w:t xml:space="preserve">Quando uma variável recebe outra. </w:t>
+      </w:r>
+      <w:r>
+        <w:t xml:space="preserve">As duas variáveis estarão apontando para o mesmo endereço da memória. </w:t>
+      </w:r>
+    </w:p>
+    <w:p>
+      <w:r>
+        <w:t xml:space="preserve">Por disso, podemos afirmar que, </w:t>
+      </w:r>
+      <w:r>
+        <w:rPr>
+          <w:b/>
+        </w:rPr>
+        <w:t>classes são tipos referências</w:t>
+      </w:r>
+      <w:r>
+        <w:rPr>
+          <w:b/>
+        </w:rPr>
         <w:t>.</w:t>
       </w:r>
     </w:p>
@@ -72,7 +280,7 @@
                     <pic:cNvPicPr/>
                   </pic:nvPicPr>
                   <pic:blipFill>
-                    <a:blip r:embed="rId5">
+                    <a:blip r:embed="rId8">
                       <a:extLst>
                         <a:ext uri="{28A0092B-C50C-407E-A947-70E740481C1C}">
                           <a14:useLocalDpi xmlns:a14="http://schemas.microsoft.com/office/drawing/2010/main" val="0"/>
@@ -103,6 +311,9 @@
       <w:r>
         <w:t>Desenho simplificado</w:t>
       </w:r>
+      <w:r>
+        <w:t xml:space="preserve">. O mais utilizado em bibliografias. </w:t>
+      </w:r>
     </w:p>
     <w:p>
       <w:r>
@@ -128,7 +339,7 @@
                     <pic:cNvPicPr/>
                   </pic:nvPicPr>
                   <pic:blipFill>
-                    <a:blip r:embed="rId6">
+                    <a:blip r:embed="rId9">
                       <a:extLst>
                         <a:ext uri="{28A0092B-C50C-407E-A947-70E740481C1C}">
                           <a14:useLocalDpi xmlns:a14="http://schemas.microsoft.com/office/drawing/2010/main" val="0"/>
@@ -198,7 +409,13 @@
       </w:r>
       <w:proofErr w:type="spellEnd"/>
       <w:r>
-        <w:t>", que indica que a variável aponta pra ninguém.</w:t>
+        <w:t>", que indica que a variável aponta p</w:t>
+      </w:r>
+      <w:r>
+        <w:t>a</w:t>
+      </w:r>
+      <w:r>
+        <w:t>ra ninguém.</w:t>
       </w:r>
     </w:p>
     <w:p>
@@ -222,7 +439,7 @@
                     <pic:cNvPicPr/>
                   </pic:nvPicPr>
                   <pic:blipFill>
-                    <a:blip r:embed="rId7">
+                    <a:blip r:embed="rId10">
                       <a:extLst>
                         <a:ext uri="{28A0092B-C50C-407E-A947-70E740481C1C}">
                           <a14:useLocalDpi xmlns:a14="http://schemas.microsoft.com/office/drawing/2010/main" val="0"/>
@@ -251,10 +468,27 @@
     </w:p>
     <w:p>
       <w:pPr>
+        <w:spacing w:line="259" w:lineRule="auto"/>
+        <w:jc w:val="left"/>
+        <w:rPr>
+          <w:rFonts w:eastAsiaTheme="majorEastAsia" w:cstheme="majorBidi"/>
+          <w:b/>
+          <w:color w:val="000000" w:themeColor="text1"/>
+          <w:sz w:val="32"/>
+          <w:szCs w:val="32"/>
+        </w:rPr>
+      </w:pPr>
+      <w:r>
+        <w:br w:type="page"/>
+      </w:r>
+    </w:p>
+    <w:p>
+      <w:pPr>
         <w:pStyle w:val="Ttulo1"/>
       </w:pPr>
       <w:proofErr w:type="spellStart"/>
       <w:r>
+        <w:lastRenderedPageBreak/>
         <w:t>Structs</w:t>
       </w:r>
       <w:proofErr w:type="spellEnd"/>
@@ -263,6 +497,43 @@
       </w:r>
     </w:p>
     <w:p>
+      <w:proofErr w:type="spellStart"/>
+      <w:r>
+        <w:t>Structs</w:t>
+      </w:r>
+      <w:proofErr w:type="spellEnd"/>
+      <w:r>
+        <w:t>, são os tipos básicos da linguagem.</w:t>
+      </w:r>
+      <w:r>
+        <w:t xml:space="preserve"> Como </w:t>
+      </w:r>
+      <w:proofErr w:type="spellStart"/>
+      <w:r>
+        <w:t>double</w:t>
+      </w:r>
+      <w:proofErr w:type="spellEnd"/>
+      <w:r>
+        <w:t xml:space="preserve">, </w:t>
+      </w:r>
+      <w:proofErr w:type="spellStart"/>
+      <w:r>
+        <w:t>int</w:t>
+      </w:r>
+      <w:proofErr w:type="spellEnd"/>
+      <w:r>
+        <w:t xml:space="preserve">, </w:t>
+      </w:r>
+      <w:proofErr w:type="spellStart"/>
+      <w:r>
+        <w:t>float</w:t>
+      </w:r>
+      <w:proofErr w:type="spellEnd"/>
+      <w:r>
+        <w:t>, ....</w:t>
+      </w:r>
+    </w:p>
+    <w:p>
       <w:r>
         <w:t>A linguagem C# possui também tipos valor, que são os "</w:t>
       </w:r>
@@ -280,19 +551,206 @@
       </w:r>
       <w:proofErr w:type="spellEnd"/>
       <w:r>
-        <w:t xml:space="preserve"> são</w:t>
-      </w:r>
-      <w:r>
-        <w:t xml:space="preserve"> </w:t>
-      </w:r>
-      <w:r>
-        <w:t>CAIXAS e</w:t>
-      </w:r>
-      <w:r>
-        <w:t xml:space="preserve"> </w:t>
-      </w:r>
-      <w:r>
-        <w:t>não ponteiros.</w:t>
+        <w:t xml:space="preserve"> são </w:t>
+      </w:r>
+      <w:r>
+        <w:t>“</w:t>
+      </w:r>
+      <w:r>
+        <w:t>CAIXAS</w:t>
+      </w:r>
+      <w:r>
+        <w:t>”</w:t>
+      </w:r>
+      <w:r>
+        <w:t xml:space="preserve"> e não ponteiros.</w:t>
+      </w:r>
+    </w:p>
+    <w:p>
+      <w:r>
+        <w:t xml:space="preserve">Quando declaramos duas variáveis do tipo </w:t>
+      </w:r>
+      <w:proofErr w:type="spellStart"/>
+      <w:r>
+        <w:t>struct</w:t>
+      </w:r>
+      <w:proofErr w:type="spellEnd"/>
+      <w:r>
+        <w:t>.</w:t>
+      </w:r>
+      <w:r>
+        <w:t xml:space="preserve"> Duas </w:t>
+      </w:r>
+      <w:r>
+        <w:t>“</w:t>
+      </w:r>
+      <w:r>
+        <w:t>caixas</w:t>
+      </w:r>
+      <w:r>
+        <w:t>”</w:t>
+      </w:r>
+      <w:r>
+        <w:t xml:space="preserve"> são criadas. </w:t>
+      </w:r>
+    </w:p>
+    <w:p>
+      <w:r>
+        <w:rPr>
+          <w:noProof/>
+        </w:rPr>
+        <w:drawing>
+          <wp:inline distT="0" distB="0" distL="0" distR="0" wp14:anchorId="10E957E0" wp14:editId="6F0DAEE8">
+            <wp:extent cx="5391150" cy="1951355"/>
+            <wp:effectExtent l="0" t="0" r="0" b="0"/>
+            <wp:docPr id="5" name="Imagem 5"/>
+            <wp:cNvGraphicFramePr>
+              <a:graphicFrameLocks xmlns:a="http://schemas.openxmlformats.org/drawingml/2006/main" noChangeAspect="1"/>
+            </wp:cNvGraphicFramePr>
+            <a:graphic xmlns:a="http://schemas.openxmlformats.org/drawingml/2006/main">
+              <a:graphicData uri="http://schemas.openxmlformats.org/drawingml/2006/picture">
+                <pic:pic xmlns:pic="http://schemas.openxmlformats.org/drawingml/2006/picture">
+                  <pic:nvPicPr>
+                    <pic:cNvPr id="0" name="Picture 5"/>
+                    <pic:cNvPicPr>
+                      <a:picLocks noChangeAspect="1" noChangeArrowheads="1"/>
+                    </pic:cNvPicPr>
+                  </pic:nvPicPr>
+                  <pic:blipFill>
+                    <a:blip r:embed="rId11" cstate="print">
+                      <a:extLst>
+                        <a:ext uri="{28A0092B-C50C-407E-A947-70E740481C1C}">
+                          <a14:useLocalDpi xmlns:a14="http://schemas.microsoft.com/office/drawing/2010/main" val="0"/>
+                        </a:ext>
+                      </a:extLst>
+                    </a:blip>
+                    <a:srcRect/>
+                    <a:stretch>
+                      <a:fillRect/>
+                    </a:stretch>
+                  </pic:blipFill>
+                  <pic:spPr bwMode="auto">
+                    <a:xfrm>
+                      <a:off x="0" y="0"/>
+                      <a:ext cx="5391150" cy="1951355"/>
+                    </a:xfrm>
+                    <a:prstGeom prst="rect">
+                      <a:avLst/>
+                    </a:prstGeom>
+                    <a:noFill/>
+                    <a:ln>
+                      <a:noFill/>
+                    </a:ln>
+                  </pic:spPr>
+                </pic:pic>
+              </a:graphicData>
+            </a:graphic>
+          </wp:inline>
+        </w:drawing>
+      </w:r>
+    </w:p>
+    <w:p>
+      <w:r>
+        <w:t xml:space="preserve">Quando uma variável recebe um valor. Exemplo: </w:t>
+      </w:r>
+    </w:p>
+    <w:p>
+      <w:r>
+        <w:rPr>
+          <w:noProof/>
+        </w:rPr>
+        <w:drawing>
+          <wp:anchor distT="0" distB="0" distL="114300" distR="114300" simplePos="0" relativeHeight="251658240" behindDoc="0" locked="0" layoutInCell="1" allowOverlap="1" wp14:anchorId="1EB123A7" wp14:editId="743CA69C">
+            <wp:simplePos x="1078173" y="5111087"/>
+            <wp:positionH relativeFrom="column">
+              <wp:align>left</wp:align>
+            </wp:positionH>
+            <wp:positionV relativeFrom="paragraph">
+              <wp:align>top</wp:align>
+            </wp:positionV>
+            <wp:extent cx="5391150" cy="1924050"/>
+            <wp:effectExtent l="0" t="0" r="0" b="0"/>
+            <wp:wrapSquare wrapText="bothSides"/>
+            <wp:docPr id="6" name="Imagem 6"/>
+            <wp:cNvGraphicFramePr>
+              <a:graphicFrameLocks xmlns:a="http://schemas.openxmlformats.org/drawingml/2006/main" noChangeAspect="1"/>
+            </wp:cNvGraphicFramePr>
+            <a:graphic xmlns:a="http://schemas.openxmlformats.org/drawingml/2006/main">
+              <a:graphicData uri="http://schemas.openxmlformats.org/drawingml/2006/picture">
+                <pic:pic xmlns:pic="http://schemas.openxmlformats.org/drawingml/2006/picture">
+                  <pic:nvPicPr>
+                    <pic:cNvPr id="0" name="Picture 6"/>
+                    <pic:cNvPicPr>
+                      <a:picLocks noChangeAspect="1" noChangeArrowheads="1"/>
+                    </pic:cNvPicPr>
+                  </pic:nvPicPr>
+                  <pic:blipFill>
+                    <a:blip r:embed="rId12" cstate="print">
+                      <a:extLst>
+                        <a:ext uri="{28A0092B-C50C-407E-A947-70E740481C1C}">
+                          <a14:useLocalDpi xmlns:a14="http://schemas.microsoft.com/office/drawing/2010/main" val="0"/>
+                        </a:ext>
+                      </a:extLst>
+                    </a:blip>
+                    <a:srcRect/>
+                    <a:stretch>
+                      <a:fillRect/>
+                    </a:stretch>
+                  </pic:blipFill>
+                  <pic:spPr bwMode="auto">
+                    <a:xfrm>
+                      <a:off x="0" y="0"/>
+                      <a:ext cx="5391150" cy="1924050"/>
+                    </a:xfrm>
+                    <a:prstGeom prst="rect">
+                      <a:avLst/>
+                    </a:prstGeom>
+                    <a:noFill/>
+                    <a:ln>
+                      <a:noFill/>
+                    </a:ln>
+                  </pic:spPr>
+                </pic:pic>
+              </a:graphicData>
+            </a:graphic>
+          </wp:anchor>
+        </w:drawing>
+      </w:r>
+      <w:r>
+        <w:t xml:space="preserve">Quando uma variável recebe outra variável do tipo </w:t>
+      </w:r>
+      <w:proofErr w:type="spellStart"/>
+      <w:r>
+        <w:t>struct</w:t>
+      </w:r>
+      <w:proofErr w:type="spellEnd"/>
+      <w:r>
+        <w:t xml:space="preserve">. Não é criado uma seta. A variável recebe uma cópia do valor. </w:t>
+      </w:r>
+      <w:proofErr w:type="spellStart"/>
+      <w:r>
+        <w:t>Dai</w:t>
+      </w:r>
+      <w:proofErr w:type="spellEnd"/>
+      <w:r>
+        <w:t>,</w:t>
+      </w:r>
+      <w:r>
+        <w:t xml:space="preserve"> temos </w:t>
+      </w:r>
+      <w:proofErr w:type="spellStart"/>
+      <w:r>
+        <w:rPr>
+          <w:b/>
+        </w:rPr>
+        <w:t>Struct</w:t>
+      </w:r>
+      <w:proofErr w:type="spellEnd"/>
+      <w:r>
+        <w:rPr>
+          <w:b/>
+        </w:rPr>
+        <w:t xml:space="preserve"> tipo valor.</w:t>
       </w:r>
     </w:p>
     <w:p>
@@ -316,7 +774,7 @@
                     <pic:cNvPicPr/>
                   </pic:nvPicPr>
                   <pic:blipFill>
-                    <a:blip r:embed="rId8">
+                    <a:blip r:embed="rId13">
                       <a:extLst>
                         <a:ext uri="{28A0092B-C50C-407E-A947-70E740481C1C}">
                           <a14:useLocalDpi xmlns:a14="http://schemas.microsoft.com/office/drawing/2010/main" val="0"/>
@@ -345,6 +803,7 @@
     </w:p>
     <w:p>
       <w:r>
+        <w:lastRenderedPageBreak/>
         <w:t xml:space="preserve">Tipos </w:t>
       </w:r>
       <w:proofErr w:type="spellStart"/>
@@ -352,13 +811,15 @@
         <w:t>structs</w:t>
       </w:r>
       <w:proofErr w:type="spellEnd"/>
+      <w:r>
+        <w:t xml:space="preserve"> – Tipos valor</w:t>
+      </w:r>
     </w:p>
     <w:p>
       <w:r>
         <w:rPr>
           <w:noProof/>
         </w:rPr>
-        <w:lastRenderedPageBreak/>
         <w:drawing>
           <wp:inline distT="0" distB="0" distL="0" distR="0" wp14:anchorId="728BD230" wp14:editId="477070F1">
             <wp:extent cx="5400040" cy="3777615"/>
@@ -375,7 +836,7 @@
                     <pic:cNvPicPr/>
                   </pic:nvPicPr>
                   <pic:blipFill>
-                    <a:blip r:embed="rId9">
+                    <a:blip r:embed="rId14">
                       <a:extLst>
                         <a:ext uri="{28A0092B-C50C-407E-A947-70E740481C1C}">
                           <a14:useLocalDpi xmlns:a14="http://schemas.microsoft.com/office/drawing/2010/main" val="0"/>
@@ -427,6 +888,9 @@
         <w:t>TimeSpan</w:t>
       </w:r>
       <w:proofErr w:type="spellEnd"/>
+      <w:r>
+        <w:t xml:space="preserve"> (um estante e uma duração)</w:t>
+      </w:r>
     </w:p>
     <w:p>
       <w:pPr>
@@ -440,6 +904,37 @@
         <w:t>structs</w:t>
       </w:r>
       <w:proofErr w:type="spellEnd"/>
+    </w:p>
+    <w:p>
+      <w:r>
+        <w:t xml:space="preserve">Nesse exemplo, vamos criar um </w:t>
+      </w:r>
+      <w:r>
+        <w:t>ponto em um plano cartesiano.</w:t>
+      </w:r>
+      <w:r>
+        <w:t xml:space="preserve"> Bem parecido com a classe, mas com alguns recurso</w:t>
+      </w:r>
+      <w:r>
+        <w:t>s</w:t>
+      </w:r>
+      <w:r>
+        <w:t xml:space="preserve"> a menos. Suas variáveis são armazenadas no </w:t>
+      </w:r>
+      <w:proofErr w:type="spellStart"/>
+      <w:r>
+        <w:t>S</w:t>
+      </w:r>
+      <w:r>
+        <w:t>tack</w:t>
+      </w:r>
+      <w:proofErr w:type="spellEnd"/>
+      <w:r>
+        <w:t xml:space="preserve"> da memória. </w:t>
+      </w:r>
+      <w:r>
+        <w:t xml:space="preserve"> </w:t>
+      </w:r>
     </w:p>
     <w:p>
       <w:r>
@@ -462,7 +957,7 @@
                     <pic:cNvPicPr/>
                   </pic:nvPicPr>
                   <pic:blipFill>
-                    <a:blip r:embed="rId10">
+                    <a:blip r:embed="rId15">
                       <a:extLst>
                         <a:ext uri="{28A0092B-C50C-407E-A947-70E740481C1C}">
                           <a14:useLocalDpi xmlns:a14="http://schemas.microsoft.com/office/drawing/2010/main" val="0"/>
@@ -495,6 +990,7 @@
       </w:pPr>
       <w:proofErr w:type="spellStart"/>
       <w:r>
+        <w:lastRenderedPageBreak/>
         <w:t>Structs</w:t>
       </w:r>
       <w:proofErr w:type="spellEnd"/>
@@ -507,6 +1003,1954 @@
         <w:t>Demo:</w:t>
       </w:r>
     </w:p>
+    <w:p>
+      <w:r>
+        <w:t>Vamos criar uma classe com o nome Point:</w:t>
+      </w:r>
+    </w:p>
+    <w:p>
+      <w:r>
+        <w:rPr>
+          <w:noProof/>
+        </w:rPr>
+        <w:drawing>
+          <wp:inline distT="0" distB="0" distL="0" distR="0" wp14:anchorId="04FD94B5" wp14:editId="6F11718A">
+            <wp:extent cx="3686689" cy="1905266"/>
+            <wp:effectExtent l="0" t="0" r="0" b="0"/>
+            <wp:docPr id="7" name="Imagem 7"/>
+            <wp:cNvGraphicFramePr>
+              <a:graphicFrameLocks xmlns:a="http://schemas.openxmlformats.org/drawingml/2006/main" noChangeAspect="1"/>
+            </wp:cNvGraphicFramePr>
+            <a:graphic xmlns:a="http://schemas.openxmlformats.org/drawingml/2006/main">
+              <a:graphicData uri="http://schemas.openxmlformats.org/drawingml/2006/picture">
+                <pic:pic xmlns:pic="http://schemas.openxmlformats.org/drawingml/2006/picture">
+                  <pic:nvPicPr>
+                    <pic:cNvPr id="7" name="6806FC3.tmp"/>
+                    <pic:cNvPicPr/>
+                  </pic:nvPicPr>
+                  <pic:blipFill>
+                    <a:blip r:embed="rId16">
+                      <a:extLst>
+                        <a:ext uri="{28A0092B-C50C-407E-A947-70E740481C1C}">
+                          <a14:useLocalDpi xmlns:a14="http://schemas.microsoft.com/office/drawing/2010/main" val="0"/>
+                        </a:ext>
+                      </a:extLst>
+                    </a:blip>
+                    <a:stretch>
+                      <a:fillRect/>
+                    </a:stretch>
+                  </pic:blipFill>
+                  <pic:spPr>
+                    <a:xfrm>
+                      <a:off x="0" y="0"/>
+                      <a:ext cx="3686689" cy="1905266"/>
+                    </a:xfrm>
+                    <a:prstGeom prst="rect">
+                      <a:avLst/>
+                    </a:prstGeom>
+                  </pic:spPr>
+                </pic:pic>
+              </a:graphicData>
+            </a:graphic>
+          </wp:inline>
+        </w:drawing>
+      </w:r>
+    </w:p>
+    <w:p>
+      <w:r>
+        <w:t xml:space="preserve">Altere o </w:t>
+      </w:r>
+      <w:proofErr w:type="spellStart"/>
+      <w:r>
+        <w:t>class</w:t>
+      </w:r>
+      <w:proofErr w:type="spellEnd"/>
+      <w:r>
+        <w:t xml:space="preserve"> por </w:t>
+      </w:r>
+      <w:proofErr w:type="spellStart"/>
+      <w:r>
+        <w:t>struct</w:t>
+      </w:r>
+      <w:proofErr w:type="spellEnd"/>
+    </w:p>
+    <w:p>
+      <w:r>
+        <w:rPr>
+          <w:noProof/>
+        </w:rPr>
+        <w:drawing>
+          <wp:inline distT="0" distB="0" distL="0" distR="0" wp14:anchorId="73A87CA9" wp14:editId="1F121870">
+            <wp:extent cx="3715268" cy="1914792"/>
+            <wp:effectExtent l="0" t="0" r="0" b="9525"/>
+            <wp:docPr id="8" name="Imagem 8"/>
+            <wp:cNvGraphicFramePr>
+              <a:graphicFrameLocks xmlns:a="http://schemas.openxmlformats.org/drawingml/2006/main" noChangeAspect="1"/>
+            </wp:cNvGraphicFramePr>
+            <a:graphic xmlns:a="http://schemas.openxmlformats.org/drawingml/2006/main">
+              <a:graphicData uri="http://schemas.openxmlformats.org/drawingml/2006/picture">
+                <pic:pic xmlns:pic="http://schemas.openxmlformats.org/drawingml/2006/picture">
+                  <pic:nvPicPr>
+                    <pic:cNvPr id="8" name="6801F3E.tmp"/>
+                    <pic:cNvPicPr/>
+                  </pic:nvPicPr>
+                  <pic:blipFill>
+                    <a:blip r:embed="rId17">
+                      <a:extLst>
+                        <a:ext uri="{28A0092B-C50C-407E-A947-70E740481C1C}">
+                          <a14:useLocalDpi xmlns:a14="http://schemas.microsoft.com/office/drawing/2010/main" val="0"/>
+                        </a:ext>
+                      </a:extLst>
+                    </a:blip>
+                    <a:stretch>
+                      <a:fillRect/>
+                    </a:stretch>
+                  </pic:blipFill>
+                  <pic:spPr>
+                    <a:xfrm>
+                      <a:off x="0" y="0"/>
+                      <a:ext cx="3715268" cy="1914792"/>
+                    </a:xfrm>
+                    <a:prstGeom prst="rect">
+                      <a:avLst/>
+                    </a:prstGeom>
+                  </pic:spPr>
+                </pic:pic>
+              </a:graphicData>
+            </a:graphic>
+          </wp:inline>
+        </w:drawing>
+      </w:r>
+    </w:p>
+    <w:p>
+      <w:r>
+        <w:t>Vamos criar os atributos da classe</w:t>
+      </w:r>
+    </w:p>
+    <w:p>
+      <w:r>
+        <w:rPr>
+          <w:noProof/>
+        </w:rPr>
+        <w:drawing>
+          <wp:inline distT="0" distB="0" distL="0" distR="0" wp14:anchorId="28F02A47" wp14:editId="33F79344">
+            <wp:extent cx="3886742" cy="2400635"/>
+            <wp:effectExtent l="0" t="0" r="0" b="0"/>
+            <wp:docPr id="9" name="Imagem 9"/>
+            <wp:cNvGraphicFramePr>
+              <a:graphicFrameLocks xmlns:a="http://schemas.openxmlformats.org/drawingml/2006/main" noChangeAspect="1"/>
+            </wp:cNvGraphicFramePr>
+            <a:graphic xmlns:a="http://schemas.openxmlformats.org/drawingml/2006/main">
+              <a:graphicData uri="http://schemas.openxmlformats.org/drawingml/2006/picture">
+                <pic:pic xmlns:pic="http://schemas.openxmlformats.org/drawingml/2006/picture">
+                  <pic:nvPicPr>
+                    <pic:cNvPr id="9" name="680440.tmp"/>
+                    <pic:cNvPicPr/>
+                  </pic:nvPicPr>
+                  <pic:blipFill>
+                    <a:blip r:embed="rId18">
+                      <a:extLst>
+                        <a:ext uri="{28A0092B-C50C-407E-A947-70E740481C1C}">
+                          <a14:useLocalDpi xmlns:a14="http://schemas.microsoft.com/office/drawing/2010/main" val="0"/>
+                        </a:ext>
+                      </a:extLst>
+                    </a:blip>
+                    <a:stretch>
+                      <a:fillRect/>
+                    </a:stretch>
+                  </pic:blipFill>
+                  <pic:spPr>
+                    <a:xfrm>
+                      <a:off x="0" y="0"/>
+                      <a:ext cx="3886742" cy="2400635"/>
+                    </a:xfrm>
+                    <a:prstGeom prst="rect">
+                      <a:avLst/>
+                    </a:prstGeom>
+                  </pic:spPr>
+                </pic:pic>
+              </a:graphicData>
+            </a:graphic>
+          </wp:inline>
+        </w:drawing>
+      </w:r>
+    </w:p>
+    <w:p>
+      <w:r>
+        <w:t xml:space="preserve">Vamos criar um </w:t>
+      </w:r>
+      <w:proofErr w:type="spellStart"/>
+      <w:r>
+        <w:t>override</w:t>
+      </w:r>
+      <w:proofErr w:type="spellEnd"/>
+      <w:r>
+        <w:t xml:space="preserve"> </w:t>
+      </w:r>
+    </w:p>
+    <w:p>
+      <w:r>
+        <w:rPr>
+          <w:noProof/>
+        </w:rPr>
+        <w:lastRenderedPageBreak/>
+        <w:drawing>
+          <wp:inline distT="0" distB="0" distL="0" distR="0" wp14:anchorId="34799690" wp14:editId="0AD07087">
+            <wp:extent cx="5400040" cy="3305175"/>
+            <wp:effectExtent l="0" t="0" r="0" b="9525"/>
+            <wp:docPr id="18" name="Imagem 18"/>
+            <wp:cNvGraphicFramePr>
+              <a:graphicFrameLocks xmlns:a="http://schemas.openxmlformats.org/drawingml/2006/main" noChangeAspect="1"/>
+            </wp:cNvGraphicFramePr>
+            <a:graphic xmlns:a="http://schemas.openxmlformats.org/drawingml/2006/main">
+              <a:graphicData uri="http://schemas.openxmlformats.org/drawingml/2006/picture">
+                <pic:pic xmlns:pic="http://schemas.openxmlformats.org/drawingml/2006/picture">
+                  <pic:nvPicPr>
+                    <pic:cNvPr id="18" name="6808FB3.tmp"/>
+                    <pic:cNvPicPr/>
+                  </pic:nvPicPr>
+                  <pic:blipFill>
+                    <a:blip r:embed="rId19">
+                      <a:extLst>
+                        <a:ext uri="{28A0092B-C50C-407E-A947-70E740481C1C}">
+                          <a14:useLocalDpi xmlns:a14="http://schemas.microsoft.com/office/drawing/2010/main" val="0"/>
+                        </a:ext>
+                      </a:extLst>
+                    </a:blip>
+                    <a:stretch>
+                      <a:fillRect/>
+                    </a:stretch>
+                  </pic:blipFill>
+                  <pic:spPr>
+                    <a:xfrm>
+                      <a:off x="0" y="0"/>
+                      <a:ext cx="5400040" cy="3305175"/>
+                    </a:xfrm>
+                    <a:prstGeom prst="rect">
+                      <a:avLst/>
+                    </a:prstGeom>
+                  </pic:spPr>
+                </pic:pic>
+              </a:graphicData>
+            </a:graphic>
+          </wp:inline>
+        </w:drawing>
+      </w:r>
+    </w:p>
+    <w:p>
+      <w:r>
+        <w:t xml:space="preserve">Código da classe Point: </w:t>
+      </w:r>
+    </w:p>
+    <w:p>
+      <w:pPr>
+        <w:autoSpaceDE w:val="0"/>
+        <w:autoSpaceDN w:val="0"/>
+        <w:adjustRightInd w:val="0"/>
+        <w:spacing w:after="0" w:line="240" w:lineRule="auto"/>
+        <w:jc w:val="left"/>
+        <w:rPr>
+          <w:rFonts w:ascii="Consolas" w:hAnsi="Consolas" w:cs="Consolas"/>
+          <w:color w:val="000000"/>
+          <w:sz w:val="19"/>
+          <w:szCs w:val="19"/>
+        </w:rPr>
+      </w:pPr>
+      <w:proofErr w:type="spellStart"/>
+      <w:r>
+        <w:rPr>
+          <w:rFonts w:ascii="Consolas" w:hAnsi="Consolas" w:cs="Consolas"/>
+          <w:color w:val="0000FF"/>
+          <w:sz w:val="19"/>
+          <w:szCs w:val="19"/>
+        </w:rPr>
+        <w:t>namespace</w:t>
+      </w:r>
+      <w:proofErr w:type="spellEnd"/>
+      <w:r>
+        <w:rPr>
+          <w:rFonts w:ascii="Consolas" w:hAnsi="Consolas" w:cs="Consolas"/>
+          <w:color w:val="000000"/>
+          <w:sz w:val="19"/>
+          <w:szCs w:val="19"/>
+        </w:rPr>
+        <w:t xml:space="preserve"> </w:t>
+      </w:r>
+      <w:proofErr w:type="spellStart"/>
+      <w:r>
+        <w:rPr>
+          <w:rFonts w:ascii="Consolas" w:hAnsi="Consolas" w:cs="Consolas"/>
+          <w:color w:val="000000"/>
+          <w:sz w:val="19"/>
+          <w:szCs w:val="19"/>
+        </w:rPr>
+        <w:t>SructProprio</w:t>
+      </w:r>
+      <w:proofErr w:type="spellEnd"/>
+    </w:p>
+    <w:p>
+      <w:pPr>
+        <w:autoSpaceDE w:val="0"/>
+        <w:autoSpaceDN w:val="0"/>
+        <w:adjustRightInd w:val="0"/>
+        <w:spacing w:after="0" w:line="240" w:lineRule="auto"/>
+        <w:jc w:val="left"/>
+        <w:rPr>
+          <w:rFonts w:ascii="Consolas" w:hAnsi="Consolas" w:cs="Consolas"/>
+          <w:color w:val="000000"/>
+          <w:sz w:val="19"/>
+          <w:szCs w:val="19"/>
+        </w:rPr>
+      </w:pPr>
+      <w:r>
+        <w:rPr>
+          <w:rFonts w:ascii="Consolas" w:hAnsi="Consolas" w:cs="Consolas"/>
+          <w:color w:val="000000"/>
+          <w:sz w:val="19"/>
+          <w:szCs w:val="19"/>
+        </w:rPr>
+        <w:t>{</w:t>
+      </w:r>
+    </w:p>
+    <w:p>
+      <w:pPr>
+        <w:autoSpaceDE w:val="0"/>
+        <w:autoSpaceDN w:val="0"/>
+        <w:adjustRightInd w:val="0"/>
+        <w:spacing w:after="0" w:line="240" w:lineRule="auto"/>
+        <w:jc w:val="left"/>
+        <w:rPr>
+          <w:rFonts w:ascii="Consolas" w:hAnsi="Consolas" w:cs="Consolas"/>
+          <w:color w:val="000000"/>
+          <w:sz w:val="19"/>
+          <w:szCs w:val="19"/>
+        </w:rPr>
+      </w:pPr>
+      <w:r>
+        <w:rPr>
+          <w:rFonts w:ascii="Consolas" w:hAnsi="Consolas" w:cs="Consolas"/>
+          <w:color w:val="000000"/>
+          <w:sz w:val="19"/>
+          <w:szCs w:val="19"/>
+        </w:rPr>
+        <w:t xml:space="preserve">    </w:t>
+      </w:r>
+      <w:proofErr w:type="spellStart"/>
+      <w:r>
+        <w:rPr>
+          <w:rFonts w:ascii="Consolas" w:hAnsi="Consolas" w:cs="Consolas"/>
+          <w:color w:val="0000FF"/>
+          <w:sz w:val="19"/>
+          <w:szCs w:val="19"/>
+        </w:rPr>
+        <w:t>struct</w:t>
+      </w:r>
+      <w:proofErr w:type="spellEnd"/>
+      <w:r>
+        <w:rPr>
+          <w:rFonts w:ascii="Consolas" w:hAnsi="Consolas" w:cs="Consolas"/>
+          <w:color w:val="000000"/>
+          <w:sz w:val="19"/>
+          <w:szCs w:val="19"/>
+        </w:rPr>
+        <w:t xml:space="preserve"> </w:t>
+      </w:r>
+      <w:r>
+        <w:rPr>
+          <w:rFonts w:ascii="Consolas" w:hAnsi="Consolas" w:cs="Consolas"/>
+          <w:color w:val="2B91AF"/>
+          <w:sz w:val="19"/>
+          <w:szCs w:val="19"/>
+        </w:rPr>
+        <w:t>Point</w:t>
+      </w:r>
+    </w:p>
+    <w:p>
+      <w:pPr>
+        <w:autoSpaceDE w:val="0"/>
+        <w:autoSpaceDN w:val="0"/>
+        <w:adjustRightInd w:val="0"/>
+        <w:spacing w:after="0" w:line="240" w:lineRule="auto"/>
+        <w:jc w:val="left"/>
+        <w:rPr>
+          <w:rFonts w:ascii="Consolas" w:hAnsi="Consolas" w:cs="Consolas"/>
+          <w:color w:val="000000"/>
+          <w:sz w:val="19"/>
+          <w:szCs w:val="19"/>
+        </w:rPr>
+      </w:pPr>
+      <w:r>
+        <w:rPr>
+          <w:rFonts w:ascii="Consolas" w:hAnsi="Consolas" w:cs="Consolas"/>
+          <w:color w:val="000000"/>
+          <w:sz w:val="19"/>
+          <w:szCs w:val="19"/>
+        </w:rPr>
+        <w:t xml:space="preserve">    {</w:t>
+      </w:r>
+    </w:p>
+    <w:p>
+      <w:pPr>
+        <w:autoSpaceDE w:val="0"/>
+        <w:autoSpaceDN w:val="0"/>
+        <w:adjustRightInd w:val="0"/>
+        <w:spacing w:after="0" w:line="240" w:lineRule="auto"/>
+        <w:jc w:val="left"/>
+        <w:rPr>
+          <w:rFonts w:ascii="Consolas" w:hAnsi="Consolas" w:cs="Consolas"/>
+          <w:color w:val="000000"/>
+          <w:sz w:val="19"/>
+          <w:szCs w:val="19"/>
+        </w:rPr>
+      </w:pPr>
+      <w:r>
+        <w:rPr>
+          <w:rFonts w:ascii="Consolas" w:hAnsi="Consolas" w:cs="Consolas"/>
+          <w:color w:val="000000"/>
+          <w:sz w:val="19"/>
+          <w:szCs w:val="19"/>
+        </w:rPr>
+        <w:t xml:space="preserve">        </w:t>
+      </w:r>
+      <w:proofErr w:type="spellStart"/>
+      <w:r>
+        <w:rPr>
+          <w:rFonts w:ascii="Consolas" w:hAnsi="Consolas" w:cs="Consolas"/>
+          <w:color w:val="0000FF"/>
+          <w:sz w:val="19"/>
+          <w:szCs w:val="19"/>
+        </w:rPr>
+        <w:t>public</w:t>
+      </w:r>
+      <w:proofErr w:type="spellEnd"/>
+      <w:r>
+        <w:rPr>
+          <w:rFonts w:ascii="Consolas" w:hAnsi="Consolas" w:cs="Consolas"/>
+          <w:color w:val="000000"/>
+          <w:sz w:val="19"/>
+          <w:szCs w:val="19"/>
+        </w:rPr>
+        <w:t xml:space="preserve"> </w:t>
+      </w:r>
+      <w:proofErr w:type="spellStart"/>
+      <w:r>
+        <w:rPr>
+          <w:rFonts w:ascii="Consolas" w:hAnsi="Consolas" w:cs="Consolas"/>
+          <w:color w:val="0000FF"/>
+          <w:sz w:val="19"/>
+          <w:szCs w:val="19"/>
+        </w:rPr>
+        <w:t>double</w:t>
+      </w:r>
+      <w:proofErr w:type="spellEnd"/>
+      <w:r>
+        <w:rPr>
+          <w:rFonts w:ascii="Consolas" w:hAnsi="Consolas" w:cs="Consolas"/>
+          <w:color w:val="000000"/>
+          <w:sz w:val="19"/>
+          <w:szCs w:val="19"/>
+        </w:rPr>
+        <w:t xml:space="preserve"> X;</w:t>
+      </w:r>
+    </w:p>
+    <w:p>
+      <w:pPr>
+        <w:autoSpaceDE w:val="0"/>
+        <w:autoSpaceDN w:val="0"/>
+        <w:adjustRightInd w:val="0"/>
+        <w:spacing w:after="0" w:line="240" w:lineRule="auto"/>
+        <w:jc w:val="left"/>
+        <w:rPr>
+          <w:rFonts w:ascii="Consolas" w:hAnsi="Consolas" w:cs="Consolas"/>
+          <w:color w:val="000000"/>
+          <w:sz w:val="19"/>
+          <w:szCs w:val="19"/>
+        </w:rPr>
+      </w:pPr>
+      <w:r>
+        <w:rPr>
+          <w:rFonts w:ascii="Consolas" w:hAnsi="Consolas" w:cs="Consolas"/>
+          <w:color w:val="000000"/>
+          <w:sz w:val="19"/>
+          <w:szCs w:val="19"/>
+        </w:rPr>
+        <w:t xml:space="preserve">        </w:t>
+      </w:r>
+      <w:proofErr w:type="spellStart"/>
+      <w:r>
+        <w:rPr>
+          <w:rFonts w:ascii="Consolas" w:hAnsi="Consolas" w:cs="Consolas"/>
+          <w:color w:val="0000FF"/>
+          <w:sz w:val="19"/>
+          <w:szCs w:val="19"/>
+        </w:rPr>
+        <w:t>public</w:t>
+      </w:r>
+      <w:proofErr w:type="spellEnd"/>
+      <w:r>
+        <w:rPr>
+          <w:rFonts w:ascii="Consolas" w:hAnsi="Consolas" w:cs="Consolas"/>
+          <w:color w:val="000000"/>
+          <w:sz w:val="19"/>
+          <w:szCs w:val="19"/>
+        </w:rPr>
+        <w:t xml:space="preserve"> </w:t>
+      </w:r>
+      <w:proofErr w:type="spellStart"/>
+      <w:r>
+        <w:rPr>
+          <w:rFonts w:ascii="Consolas" w:hAnsi="Consolas" w:cs="Consolas"/>
+          <w:color w:val="0000FF"/>
+          <w:sz w:val="19"/>
+          <w:szCs w:val="19"/>
+        </w:rPr>
+        <w:t>double</w:t>
+      </w:r>
+      <w:proofErr w:type="spellEnd"/>
+      <w:r>
+        <w:rPr>
+          <w:rFonts w:ascii="Consolas" w:hAnsi="Consolas" w:cs="Consolas"/>
+          <w:color w:val="000000"/>
+          <w:sz w:val="19"/>
+          <w:szCs w:val="19"/>
+        </w:rPr>
+        <w:t xml:space="preserve"> Y;</w:t>
+      </w:r>
+    </w:p>
+    <w:p>
+      <w:pPr>
+        <w:autoSpaceDE w:val="0"/>
+        <w:autoSpaceDN w:val="0"/>
+        <w:adjustRightInd w:val="0"/>
+        <w:spacing w:after="0" w:line="240" w:lineRule="auto"/>
+        <w:jc w:val="left"/>
+        <w:rPr>
+          <w:rFonts w:ascii="Consolas" w:hAnsi="Consolas" w:cs="Consolas"/>
+          <w:color w:val="000000"/>
+          <w:sz w:val="19"/>
+          <w:szCs w:val="19"/>
+        </w:rPr>
+      </w:pPr>
+    </w:p>
+    <w:p>
+      <w:pPr>
+        <w:autoSpaceDE w:val="0"/>
+        <w:autoSpaceDN w:val="0"/>
+        <w:adjustRightInd w:val="0"/>
+        <w:spacing w:after="0" w:line="240" w:lineRule="auto"/>
+        <w:jc w:val="left"/>
+        <w:rPr>
+          <w:rFonts w:ascii="Consolas" w:hAnsi="Consolas" w:cs="Consolas"/>
+          <w:color w:val="000000"/>
+          <w:sz w:val="19"/>
+          <w:szCs w:val="19"/>
+        </w:rPr>
+      </w:pPr>
+      <w:r>
+        <w:rPr>
+          <w:rFonts w:ascii="Consolas" w:hAnsi="Consolas" w:cs="Consolas"/>
+          <w:color w:val="000000"/>
+          <w:sz w:val="19"/>
+          <w:szCs w:val="19"/>
+        </w:rPr>
+        <w:t xml:space="preserve">        </w:t>
+      </w:r>
+      <w:proofErr w:type="spellStart"/>
+      <w:r>
+        <w:rPr>
+          <w:rFonts w:ascii="Consolas" w:hAnsi="Consolas" w:cs="Consolas"/>
+          <w:color w:val="0000FF"/>
+          <w:sz w:val="19"/>
+          <w:szCs w:val="19"/>
+        </w:rPr>
+        <w:t>public</w:t>
+      </w:r>
+      <w:proofErr w:type="spellEnd"/>
+      <w:r>
+        <w:rPr>
+          <w:rFonts w:ascii="Consolas" w:hAnsi="Consolas" w:cs="Consolas"/>
+          <w:color w:val="000000"/>
+          <w:sz w:val="19"/>
+          <w:szCs w:val="19"/>
+        </w:rPr>
+        <w:t xml:space="preserve"> </w:t>
+      </w:r>
+      <w:proofErr w:type="spellStart"/>
+      <w:r>
+        <w:rPr>
+          <w:rFonts w:ascii="Consolas" w:hAnsi="Consolas" w:cs="Consolas"/>
+          <w:color w:val="0000FF"/>
+          <w:sz w:val="19"/>
+          <w:szCs w:val="19"/>
+        </w:rPr>
+        <w:t>override</w:t>
+      </w:r>
+      <w:proofErr w:type="spellEnd"/>
+      <w:r>
+        <w:rPr>
+          <w:rFonts w:ascii="Consolas" w:hAnsi="Consolas" w:cs="Consolas"/>
+          <w:color w:val="000000"/>
+          <w:sz w:val="19"/>
+          <w:szCs w:val="19"/>
+        </w:rPr>
+        <w:t xml:space="preserve"> </w:t>
+      </w:r>
+      <w:proofErr w:type="spellStart"/>
+      <w:r>
+        <w:rPr>
+          <w:rFonts w:ascii="Consolas" w:hAnsi="Consolas" w:cs="Consolas"/>
+          <w:color w:val="0000FF"/>
+          <w:sz w:val="19"/>
+          <w:szCs w:val="19"/>
+        </w:rPr>
+        <w:t>string</w:t>
+      </w:r>
+      <w:proofErr w:type="spellEnd"/>
+      <w:r>
+        <w:rPr>
+          <w:rFonts w:ascii="Consolas" w:hAnsi="Consolas" w:cs="Consolas"/>
+          <w:color w:val="000000"/>
+          <w:sz w:val="19"/>
+          <w:szCs w:val="19"/>
+        </w:rPr>
+        <w:t xml:space="preserve"> </w:t>
+      </w:r>
+      <w:proofErr w:type="spellStart"/>
+      <w:proofErr w:type="gramStart"/>
+      <w:r>
+        <w:rPr>
+          <w:rFonts w:ascii="Consolas" w:hAnsi="Consolas" w:cs="Consolas"/>
+          <w:color w:val="000000"/>
+          <w:sz w:val="19"/>
+          <w:szCs w:val="19"/>
+        </w:rPr>
+        <w:t>ToString</w:t>
+      </w:r>
+      <w:proofErr w:type="spellEnd"/>
+      <w:r>
+        <w:rPr>
+          <w:rFonts w:ascii="Consolas" w:hAnsi="Consolas" w:cs="Consolas"/>
+          <w:color w:val="000000"/>
+          <w:sz w:val="19"/>
+          <w:szCs w:val="19"/>
+        </w:rPr>
+        <w:t>(</w:t>
+      </w:r>
+      <w:proofErr w:type="gramEnd"/>
+      <w:r>
+        <w:rPr>
+          <w:rFonts w:ascii="Consolas" w:hAnsi="Consolas" w:cs="Consolas"/>
+          <w:color w:val="000000"/>
+          <w:sz w:val="19"/>
+          <w:szCs w:val="19"/>
+        </w:rPr>
+        <w:t>)</w:t>
+      </w:r>
+    </w:p>
+    <w:p>
+      <w:pPr>
+        <w:autoSpaceDE w:val="0"/>
+        <w:autoSpaceDN w:val="0"/>
+        <w:adjustRightInd w:val="0"/>
+        <w:spacing w:after="0" w:line="240" w:lineRule="auto"/>
+        <w:jc w:val="left"/>
+        <w:rPr>
+          <w:rFonts w:ascii="Consolas" w:hAnsi="Consolas" w:cs="Consolas"/>
+          <w:color w:val="000000"/>
+          <w:sz w:val="19"/>
+          <w:szCs w:val="19"/>
+        </w:rPr>
+      </w:pPr>
+      <w:r>
+        <w:rPr>
+          <w:rFonts w:ascii="Consolas" w:hAnsi="Consolas" w:cs="Consolas"/>
+          <w:color w:val="000000"/>
+          <w:sz w:val="19"/>
+          <w:szCs w:val="19"/>
+        </w:rPr>
+        <w:t xml:space="preserve">        {</w:t>
+      </w:r>
+    </w:p>
+    <w:p>
+      <w:pPr>
+        <w:autoSpaceDE w:val="0"/>
+        <w:autoSpaceDN w:val="0"/>
+        <w:adjustRightInd w:val="0"/>
+        <w:spacing w:after="0" w:line="240" w:lineRule="auto"/>
+        <w:jc w:val="left"/>
+        <w:rPr>
+          <w:rFonts w:ascii="Consolas" w:hAnsi="Consolas" w:cs="Consolas"/>
+          <w:color w:val="000000"/>
+          <w:sz w:val="19"/>
+          <w:szCs w:val="19"/>
+        </w:rPr>
+      </w:pPr>
+      <w:r>
+        <w:rPr>
+          <w:rFonts w:ascii="Consolas" w:hAnsi="Consolas" w:cs="Consolas"/>
+          <w:color w:val="000000"/>
+          <w:sz w:val="19"/>
+          <w:szCs w:val="19"/>
+        </w:rPr>
+        <w:t xml:space="preserve">            </w:t>
+      </w:r>
+      <w:proofErr w:type="spellStart"/>
+      <w:r>
+        <w:rPr>
+          <w:rFonts w:ascii="Consolas" w:hAnsi="Consolas" w:cs="Consolas"/>
+          <w:color w:val="0000FF"/>
+          <w:sz w:val="19"/>
+          <w:szCs w:val="19"/>
+        </w:rPr>
+        <w:t>return</w:t>
+      </w:r>
+      <w:proofErr w:type="spellEnd"/>
+      <w:r>
+        <w:rPr>
+          <w:rFonts w:ascii="Consolas" w:hAnsi="Consolas" w:cs="Consolas"/>
+          <w:color w:val="000000"/>
+          <w:sz w:val="19"/>
+          <w:szCs w:val="19"/>
+        </w:rPr>
+        <w:t xml:space="preserve"> </w:t>
+      </w:r>
+      <w:r>
+        <w:rPr>
+          <w:rFonts w:ascii="Consolas" w:hAnsi="Consolas" w:cs="Consolas"/>
+          <w:color w:val="A31515"/>
+          <w:sz w:val="19"/>
+          <w:szCs w:val="19"/>
+        </w:rPr>
+        <w:t>"("</w:t>
+      </w:r>
+      <w:r>
+        <w:rPr>
+          <w:rFonts w:ascii="Consolas" w:hAnsi="Consolas" w:cs="Consolas"/>
+          <w:color w:val="000000"/>
+          <w:sz w:val="19"/>
+          <w:szCs w:val="19"/>
+        </w:rPr>
+        <w:t xml:space="preserve"> + X + </w:t>
+      </w:r>
+      <w:r>
+        <w:rPr>
+          <w:rFonts w:ascii="Consolas" w:hAnsi="Consolas" w:cs="Consolas"/>
+          <w:color w:val="A31515"/>
+          <w:sz w:val="19"/>
+          <w:szCs w:val="19"/>
+        </w:rPr>
+        <w:t>", "</w:t>
+      </w:r>
+      <w:r>
+        <w:rPr>
+          <w:rFonts w:ascii="Consolas" w:hAnsi="Consolas" w:cs="Consolas"/>
+          <w:color w:val="000000"/>
+          <w:sz w:val="19"/>
+          <w:szCs w:val="19"/>
+        </w:rPr>
+        <w:t xml:space="preserve"> + Y + </w:t>
+      </w:r>
+      <w:r>
+        <w:rPr>
+          <w:rFonts w:ascii="Consolas" w:hAnsi="Consolas" w:cs="Consolas"/>
+          <w:color w:val="A31515"/>
+          <w:sz w:val="19"/>
+          <w:szCs w:val="19"/>
+        </w:rPr>
+        <w:t>")"</w:t>
+      </w:r>
+      <w:r>
+        <w:rPr>
+          <w:rFonts w:ascii="Consolas" w:hAnsi="Consolas" w:cs="Consolas"/>
+          <w:color w:val="000000"/>
+          <w:sz w:val="19"/>
+          <w:szCs w:val="19"/>
+        </w:rPr>
+        <w:t xml:space="preserve">; </w:t>
+      </w:r>
+    </w:p>
+    <w:p>
+      <w:pPr>
+        <w:autoSpaceDE w:val="0"/>
+        <w:autoSpaceDN w:val="0"/>
+        <w:adjustRightInd w:val="0"/>
+        <w:spacing w:after="0" w:line="240" w:lineRule="auto"/>
+        <w:jc w:val="left"/>
+        <w:rPr>
+          <w:rFonts w:ascii="Consolas" w:hAnsi="Consolas" w:cs="Consolas"/>
+          <w:color w:val="000000"/>
+          <w:sz w:val="19"/>
+          <w:szCs w:val="19"/>
+        </w:rPr>
+      </w:pPr>
+      <w:r>
+        <w:rPr>
+          <w:rFonts w:ascii="Consolas" w:hAnsi="Consolas" w:cs="Consolas"/>
+          <w:color w:val="000000"/>
+          <w:sz w:val="19"/>
+          <w:szCs w:val="19"/>
+        </w:rPr>
+        <w:t xml:space="preserve">        }</w:t>
+      </w:r>
+    </w:p>
+    <w:p>
+      <w:pPr>
+        <w:autoSpaceDE w:val="0"/>
+        <w:autoSpaceDN w:val="0"/>
+        <w:adjustRightInd w:val="0"/>
+        <w:spacing w:after="0" w:line="240" w:lineRule="auto"/>
+        <w:jc w:val="left"/>
+        <w:rPr>
+          <w:rFonts w:ascii="Consolas" w:hAnsi="Consolas" w:cs="Consolas"/>
+          <w:color w:val="000000"/>
+          <w:sz w:val="19"/>
+          <w:szCs w:val="19"/>
+        </w:rPr>
+      </w:pPr>
+      <w:r>
+        <w:rPr>
+          <w:rFonts w:ascii="Consolas" w:hAnsi="Consolas" w:cs="Consolas"/>
+          <w:color w:val="000000"/>
+          <w:sz w:val="19"/>
+          <w:szCs w:val="19"/>
+        </w:rPr>
+        <w:t xml:space="preserve">    }</w:t>
+      </w:r>
+    </w:p>
+    <w:p>
+      <w:pPr>
+        <w:rPr>
+          <w:rFonts w:ascii="Consolas" w:hAnsi="Consolas" w:cs="Consolas"/>
+          <w:color w:val="000000"/>
+          <w:sz w:val="19"/>
+          <w:szCs w:val="19"/>
+        </w:rPr>
+      </w:pPr>
+      <w:r>
+        <w:rPr>
+          <w:rFonts w:ascii="Consolas" w:hAnsi="Consolas" w:cs="Consolas"/>
+          <w:color w:val="000000"/>
+          <w:sz w:val="19"/>
+          <w:szCs w:val="19"/>
+        </w:rPr>
+        <w:t>}</w:t>
+      </w:r>
+    </w:p>
+    <w:p>
+      <w:r>
+        <w:t>Agora no programa principal. Vamos declarar uma variável do tipo Point.</w:t>
+      </w:r>
+    </w:p>
+    <w:p>
+      <w:r>
+        <w:rPr>
+          <w:noProof/>
+        </w:rPr>
+        <w:lastRenderedPageBreak/>
+        <w:drawing>
+          <wp:inline distT="0" distB="0" distL="0" distR="0" wp14:anchorId="68B8AC0A" wp14:editId="4C6BAC62">
+            <wp:extent cx="5400040" cy="3359150"/>
+            <wp:effectExtent l="0" t="0" r="0" b="0"/>
+            <wp:docPr id="19" name="Imagem 19"/>
+            <wp:cNvGraphicFramePr>
+              <a:graphicFrameLocks xmlns:a="http://schemas.openxmlformats.org/drawingml/2006/main" noChangeAspect="1"/>
+            </wp:cNvGraphicFramePr>
+            <a:graphic xmlns:a="http://schemas.openxmlformats.org/drawingml/2006/main">
+              <a:graphicData uri="http://schemas.openxmlformats.org/drawingml/2006/picture">
+                <pic:pic xmlns:pic="http://schemas.openxmlformats.org/drawingml/2006/picture">
+                  <pic:nvPicPr>
+                    <pic:cNvPr id="19" name="6802B15.tmp"/>
+                    <pic:cNvPicPr/>
+                  </pic:nvPicPr>
+                  <pic:blipFill>
+                    <a:blip r:embed="rId20">
+                      <a:extLst>
+                        <a:ext uri="{28A0092B-C50C-407E-A947-70E740481C1C}">
+                          <a14:useLocalDpi xmlns:a14="http://schemas.microsoft.com/office/drawing/2010/main" val="0"/>
+                        </a:ext>
+                      </a:extLst>
+                    </a:blip>
+                    <a:stretch>
+                      <a:fillRect/>
+                    </a:stretch>
+                  </pic:blipFill>
+                  <pic:spPr>
+                    <a:xfrm>
+                      <a:off x="0" y="0"/>
+                      <a:ext cx="5400040" cy="3359150"/>
+                    </a:xfrm>
+                    <a:prstGeom prst="rect">
+                      <a:avLst/>
+                    </a:prstGeom>
+                  </pic:spPr>
+                </pic:pic>
+              </a:graphicData>
+            </a:graphic>
+          </wp:inline>
+        </w:drawing>
+      </w:r>
+    </w:p>
+    <w:p>
+      <w:r>
+        <w:t xml:space="preserve">Mesmo o p sendo um tipo </w:t>
+      </w:r>
+      <w:proofErr w:type="spellStart"/>
+      <w:r>
+        <w:t>struct</w:t>
+      </w:r>
+      <w:proofErr w:type="spellEnd"/>
+      <w:r>
+        <w:t xml:space="preserve">, o compilador não permite que eu imprimar esse valor. </w:t>
+      </w:r>
+      <w:r>
+        <w:t xml:space="preserve">Ele diz que a variável não foi inicializada. </w:t>
+      </w:r>
+    </w:p>
+    <w:p>
+      <w:r>
+        <w:rPr>
+          <w:noProof/>
+        </w:rPr>
+        <w:drawing>
+          <wp:inline distT="0" distB="0" distL="0" distR="0" wp14:anchorId="67378E0D" wp14:editId="2183E876">
+            <wp:extent cx="5397500" cy="2920365"/>
+            <wp:effectExtent l="0" t="0" r="0" b="0"/>
+            <wp:docPr id="20" name="Imagem 20"/>
+            <wp:cNvGraphicFramePr>
+              <a:graphicFrameLocks xmlns:a="http://schemas.openxmlformats.org/drawingml/2006/main" noChangeAspect="1"/>
+            </wp:cNvGraphicFramePr>
+            <a:graphic xmlns:a="http://schemas.openxmlformats.org/drawingml/2006/main">
+              <a:graphicData uri="http://schemas.openxmlformats.org/drawingml/2006/picture">
+                <pic:pic xmlns:pic="http://schemas.openxmlformats.org/drawingml/2006/picture">
+                  <pic:nvPicPr>
+                    <pic:cNvPr id="0" name="Picture 7"/>
+                    <pic:cNvPicPr>
+                      <a:picLocks noChangeAspect="1" noChangeArrowheads="1"/>
+                    </pic:cNvPicPr>
+                  </pic:nvPicPr>
+                  <pic:blipFill>
+                    <a:blip r:embed="rId21">
+                      <a:extLst>
+                        <a:ext uri="{28A0092B-C50C-407E-A947-70E740481C1C}">
+                          <a14:useLocalDpi xmlns:a14="http://schemas.microsoft.com/office/drawing/2010/main" val="0"/>
+                        </a:ext>
+                      </a:extLst>
+                    </a:blip>
+                    <a:srcRect/>
+                    <a:stretch>
+                      <a:fillRect/>
+                    </a:stretch>
+                  </pic:blipFill>
+                  <pic:spPr bwMode="auto">
+                    <a:xfrm>
+                      <a:off x="0" y="0"/>
+                      <a:ext cx="5397500" cy="2920365"/>
+                    </a:xfrm>
+                    <a:prstGeom prst="rect">
+                      <a:avLst/>
+                    </a:prstGeom>
+                    <a:noFill/>
+                    <a:ln>
+                      <a:noFill/>
+                    </a:ln>
+                  </pic:spPr>
+                </pic:pic>
+              </a:graphicData>
+            </a:graphic>
+          </wp:inline>
+        </w:drawing>
+      </w:r>
+    </w:p>
+    <w:p>
+      <w:r>
+        <w:t xml:space="preserve">Portando, para utilizar o </w:t>
+      </w:r>
+      <w:proofErr w:type="spellStart"/>
+      <w:r>
+        <w:t>struct</w:t>
+      </w:r>
+      <w:proofErr w:type="spellEnd"/>
+      <w:r>
+        <w:t>, precisamos inicializa-la.</w:t>
+      </w:r>
+      <w:r>
+        <w:t xml:space="preserve"> Atribuir um valor. </w:t>
+      </w:r>
+    </w:p>
+    <w:p>
+      <w:r>
+        <w:rPr>
+          <w:noProof/>
+        </w:rPr>
+        <w:lastRenderedPageBreak/>
+        <w:drawing>
+          <wp:inline distT="0" distB="0" distL="0" distR="0" wp14:anchorId="3A5FF026" wp14:editId="109F4821">
+            <wp:extent cx="5400040" cy="4338320"/>
+            <wp:effectExtent l="0" t="0" r="0" b="5080"/>
+            <wp:docPr id="21" name="Imagem 21"/>
+            <wp:cNvGraphicFramePr>
+              <a:graphicFrameLocks xmlns:a="http://schemas.openxmlformats.org/drawingml/2006/main" noChangeAspect="1"/>
+            </wp:cNvGraphicFramePr>
+            <a:graphic xmlns:a="http://schemas.openxmlformats.org/drawingml/2006/main">
+              <a:graphicData uri="http://schemas.openxmlformats.org/drawingml/2006/picture">
+                <pic:pic xmlns:pic="http://schemas.openxmlformats.org/drawingml/2006/picture">
+                  <pic:nvPicPr>
+                    <pic:cNvPr id="21" name="6802D2F.tmp"/>
+                    <pic:cNvPicPr/>
+                  </pic:nvPicPr>
+                  <pic:blipFill>
+                    <a:blip r:embed="rId22">
+                      <a:extLst>
+                        <a:ext uri="{28A0092B-C50C-407E-A947-70E740481C1C}">
+                          <a14:useLocalDpi xmlns:a14="http://schemas.microsoft.com/office/drawing/2010/main" val="0"/>
+                        </a:ext>
+                      </a:extLst>
+                    </a:blip>
+                    <a:stretch>
+                      <a:fillRect/>
+                    </a:stretch>
+                  </pic:blipFill>
+                  <pic:spPr>
+                    <a:xfrm>
+                      <a:off x="0" y="0"/>
+                      <a:ext cx="5400040" cy="4338320"/>
+                    </a:xfrm>
+                    <a:prstGeom prst="rect">
+                      <a:avLst/>
+                    </a:prstGeom>
+                  </pic:spPr>
+                </pic:pic>
+              </a:graphicData>
+            </a:graphic>
+          </wp:inline>
+        </w:drawing>
+      </w:r>
+    </w:p>
+    <w:p>
+      <w:r>
+        <w:t xml:space="preserve">Resultado. </w:t>
+      </w:r>
+    </w:p>
+    <w:p>
+      <w:r>
+        <w:rPr>
+          <w:noProof/>
+        </w:rPr>
+        <w:drawing>
+          <wp:inline distT="0" distB="0" distL="0" distR="0" wp14:anchorId="731CE54D" wp14:editId="3C6D0ED8">
+            <wp:extent cx="2353003" cy="885949"/>
+            <wp:effectExtent l="0" t="0" r="0" b="9525"/>
+            <wp:docPr id="22" name="Imagem 22"/>
+            <wp:cNvGraphicFramePr>
+              <a:graphicFrameLocks xmlns:a="http://schemas.openxmlformats.org/drawingml/2006/main" noChangeAspect="1"/>
+            </wp:cNvGraphicFramePr>
+            <a:graphic xmlns:a="http://schemas.openxmlformats.org/drawingml/2006/main">
+              <a:graphicData uri="http://schemas.openxmlformats.org/drawingml/2006/picture">
+                <pic:pic xmlns:pic="http://schemas.openxmlformats.org/drawingml/2006/picture">
+                  <pic:nvPicPr>
+                    <pic:cNvPr id="22" name="680FF36.tmp"/>
+                    <pic:cNvPicPr/>
+                  </pic:nvPicPr>
+                  <pic:blipFill>
+                    <a:blip r:embed="rId23">
+                      <a:extLst>
+                        <a:ext uri="{28A0092B-C50C-407E-A947-70E740481C1C}">
+                          <a14:useLocalDpi xmlns:a14="http://schemas.microsoft.com/office/drawing/2010/main" val="0"/>
+                        </a:ext>
+                      </a:extLst>
+                    </a:blip>
+                    <a:stretch>
+                      <a:fillRect/>
+                    </a:stretch>
+                  </pic:blipFill>
+                  <pic:spPr>
+                    <a:xfrm>
+                      <a:off x="0" y="0"/>
+                      <a:ext cx="2353003" cy="885949"/>
+                    </a:xfrm>
+                    <a:prstGeom prst="rect">
+                      <a:avLst/>
+                    </a:prstGeom>
+                  </pic:spPr>
+                </pic:pic>
+              </a:graphicData>
+            </a:graphic>
+          </wp:inline>
+        </w:drawing>
+      </w:r>
+    </w:p>
+    <w:p>
+      <w:r>
+        <w:t xml:space="preserve">Pode inicializar atribuindo valores diretamente ou com a inicialização </w:t>
+      </w:r>
+      <w:r>
+        <w:t>new</w:t>
+      </w:r>
+      <w:r>
+        <w:t xml:space="preserve">. </w:t>
+      </w:r>
+    </w:p>
+    <w:p>
+      <w:r>
+        <w:t xml:space="preserve">Point p = new </w:t>
+      </w:r>
+      <w:proofErr w:type="gramStart"/>
+      <w:r>
+        <w:t>Point(</w:t>
+      </w:r>
+      <w:proofErr w:type="gramEnd"/>
+      <w:r>
+        <w:t>);</w:t>
+      </w:r>
+      <w:r>
+        <w:tab/>
+        <w:t xml:space="preserve">// </w:t>
+      </w:r>
+      <w:r>
+        <w:t>Opcional</w:t>
+      </w:r>
+    </w:p>
+    <w:p>
+      <w:r>
+        <w:t xml:space="preserve">Porque é um tipo </w:t>
+      </w:r>
+      <w:proofErr w:type="spellStart"/>
+      <w:r>
+        <w:t>struct</w:t>
+      </w:r>
+      <w:proofErr w:type="spellEnd"/>
+      <w:r>
+        <w:t xml:space="preserve">. </w:t>
+      </w:r>
+      <w:r>
+        <w:t xml:space="preserve">Ao iniciar, ele já cria a “caixa” no </w:t>
+      </w:r>
+      <w:proofErr w:type="spellStart"/>
+      <w:r>
+        <w:t>stack</w:t>
+      </w:r>
+      <w:proofErr w:type="spellEnd"/>
+      <w:r>
+        <w:t xml:space="preserve"> da memória. </w:t>
+      </w:r>
+    </w:p>
+    <w:p>
+      <w:r>
+        <w:t xml:space="preserve">Entretanto, o </w:t>
+      </w:r>
+      <w:proofErr w:type="spellStart"/>
+      <w:r>
+        <w:t>struct</w:t>
+      </w:r>
+      <w:proofErr w:type="spellEnd"/>
+      <w:r>
+        <w:t xml:space="preserve"> aceita a instanciação com o new. Exemplo.  </w:t>
+      </w:r>
+    </w:p>
+    <w:p>
+      <w:r>
+        <w:rPr>
+          <w:noProof/>
+        </w:rPr>
+        <w:lastRenderedPageBreak/>
+        <w:drawing>
+          <wp:inline distT="0" distB="0" distL="0" distR="0" wp14:anchorId="5046A4A0" wp14:editId="42A0C11F">
+            <wp:extent cx="5400040" cy="4094480"/>
+            <wp:effectExtent l="0" t="0" r="0" b="1270"/>
+            <wp:docPr id="23" name="Imagem 23"/>
+            <wp:cNvGraphicFramePr>
+              <a:graphicFrameLocks xmlns:a="http://schemas.openxmlformats.org/drawingml/2006/main" noChangeAspect="1"/>
+            </wp:cNvGraphicFramePr>
+            <a:graphic xmlns:a="http://schemas.openxmlformats.org/drawingml/2006/main">
+              <a:graphicData uri="http://schemas.openxmlformats.org/drawingml/2006/picture">
+                <pic:pic xmlns:pic="http://schemas.openxmlformats.org/drawingml/2006/picture">
+                  <pic:nvPicPr>
+                    <pic:cNvPr id="23" name="6806DC1.tmp"/>
+                    <pic:cNvPicPr/>
+                  </pic:nvPicPr>
+                  <pic:blipFill>
+                    <a:blip r:embed="rId24">
+                      <a:extLst>
+                        <a:ext uri="{28A0092B-C50C-407E-A947-70E740481C1C}">
+                          <a14:useLocalDpi xmlns:a14="http://schemas.microsoft.com/office/drawing/2010/main" val="0"/>
+                        </a:ext>
+                      </a:extLst>
+                    </a:blip>
+                    <a:stretch>
+                      <a:fillRect/>
+                    </a:stretch>
+                  </pic:blipFill>
+                  <pic:spPr>
+                    <a:xfrm>
+                      <a:off x="0" y="0"/>
+                      <a:ext cx="5400040" cy="4094480"/>
+                    </a:xfrm>
+                    <a:prstGeom prst="rect">
+                      <a:avLst/>
+                    </a:prstGeom>
+                  </pic:spPr>
+                </pic:pic>
+              </a:graphicData>
+            </a:graphic>
+          </wp:inline>
+        </w:drawing>
+      </w:r>
+    </w:p>
+    <w:p>
+      <w:r>
+        <w:t xml:space="preserve">Foi recriado o p, mas com valores 0 (zero). Ou seja. Mesmo sendo </w:t>
+      </w:r>
+      <w:proofErr w:type="spellStart"/>
+      <w:r>
+        <w:t>struct</w:t>
+      </w:r>
+      <w:proofErr w:type="spellEnd"/>
+      <w:r>
+        <w:t xml:space="preserve">. É necessário inicializar. </w:t>
+      </w:r>
+    </w:p>
+    <w:p>
+      <w:r>
+        <w:rPr>
+          <w:noProof/>
+        </w:rPr>
+        <w:lastRenderedPageBreak/>
+        <w:drawing>
+          <wp:inline distT="0" distB="0" distL="0" distR="0" wp14:anchorId="1262CF82" wp14:editId="3C34464A">
+            <wp:extent cx="5400040" cy="4581525"/>
+            <wp:effectExtent l="0" t="0" r="0" b="9525"/>
+            <wp:docPr id="24" name="Imagem 24"/>
+            <wp:cNvGraphicFramePr>
+              <a:graphicFrameLocks xmlns:a="http://schemas.openxmlformats.org/drawingml/2006/main" noChangeAspect="1"/>
+            </wp:cNvGraphicFramePr>
+            <a:graphic xmlns:a="http://schemas.openxmlformats.org/drawingml/2006/main">
+              <a:graphicData uri="http://schemas.openxmlformats.org/drawingml/2006/picture">
+                <pic:pic xmlns:pic="http://schemas.openxmlformats.org/drawingml/2006/picture">
+                  <pic:nvPicPr>
+                    <pic:cNvPr id="24" name="680A1C4.tmp"/>
+                    <pic:cNvPicPr/>
+                  </pic:nvPicPr>
+                  <pic:blipFill>
+                    <a:blip r:embed="rId25">
+                      <a:extLst>
+                        <a:ext uri="{28A0092B-C50C-407E-A947-70E740481C1C}">
+                          <a14:useLocalDpi xmlns:a14="http://schemas.microsoft.com/office/drawing/2010/main" val="0"/>
+                        </a:ext>
+                      </a:extLst>
+                    </a:blip>
+                    <a:stretch>
+                      <a:fillRect/>
+                    </a:stretch>
+                  </pic:blipFill>
+                  <pic:spPr>
+                    <a:xfrm>
+                      <a:off x="0" y="0"/>
+                      <a:ext cx="5400040" cy="4581525"/>
+                    </a:xfrm>
+                    <a:prstGeom prst="rect">
+                      <a:avLst/>
+                    </a:prstGeom>
+                  </pic:spPr>
+                </pic:pic>
+              </a:graphicData>
+            </a:graphic>
+          </wp:inline>
+        </w:drawing>
+      </w:r>
+    </w:p>
+    <w:p>
+      <w:r>
+        <w:t>Código da classe principal</w:t>
+      </w:r>
+    </w:p>
+    <w:p>
+      <w:pPr>
+        <w:autoSpaceDE w:val="0"/>
+        <w:autoSpaceDN w:val="0"/>
+        <w:adjustRightInd w:val="0"/>
+        <w:spacing w:after="0" w:line="240" w:lineRule="auto"/>
+        <w:jc w:val="left"/>
+        <w:rPr>
+          <w:rFonts w:ascii="Consolas" w:hAnsi="Consolas" w:cs="Consolas"/>
+          <w:color w:val="000000"/>
+          <w:sz w:val="19"/>
+          <w:szCs w:val="19"/>
+        </w:rPr>
+      </w:pPr>
+      <w:proofErr w:type="spellStart"/>
+      <w:r>
+        <w:rPr>
+          <w:rFonts w:ascii="Consolas" w:hAnsi="Consolas" w:cs="Consolas"/>
+          <w:color w:val="0000FF"/>
+          <w:sz w:val="19"/>
+          <w:szCs w:val="19"/>
+        </w:rPr>
+        <w:t>using</w:t>
+      </w:r>
+      <w:proofErr w:type="spellEnd"/>
+      <w:r>
+        <w:rPr>
+          <w:rFonts w:ascii="Consolas" w:hAnsi="Consolas" w:cs="Consolas"/>
+          <w:color w:val="000000"/>
+          <w:sz w:val="19"/>
+          <w:szCs w:val="19"/>
+        </w:rPr>
+        <w:t xml:space="preserve"> System;</w:t>
+      </w:r>
+    </w:p>
+    <w:p>
+      <w:pPr>
+        <w:autoSpaceDE w:val="0"/>
+        <w:autoSpaceDN w:val="0"/>
+        <w:adjustRightInd w:val="0"/>
+        <w:spacing w:after="0" w:line="240" w:lineRule="auto"/>
+        <w:jc w:val="left"/>
+        <w:rPr>
+          <w:rFonts w:ascii="Consolas" w:hAnsi="Consolas" w:cs="Consolas"/>
+          <w:color w:val="000000"/>
+          <w:sz w:val="19"/>
+          <w:szCs w:val="19"/>
+        </w:rPr>
+      </w:pPr>
+    </w:p>
+    <w:p>
+      <w:pPr>
+        <w:autoSpaceDE w:val="0"/>
+        <w:autoSpaceDN w:val="0"/>
+        <w:adjustRightInd w:val="0"/>
+        <w:spacing w:after="0" w:line="240" w:lineRule="auto"/>
+        <w:jc w:val="left"/>
+        <w:rPr>
+          <w:rFonts w:ascii="Consolas" w:hAnsi="Consolas" w:cs="Consolas"/>
+          <w:color w:val="000000"/>
+          <w:sz w:val="19"/>
+          <w:szCs w:val="19"/>
+        </w:rPr>
+      </w:pPr>
+      <w:proofErr w:type="spellStart"/>
+      <w:r>
+        <w:rPr>
+          <w:rFonts w:ascii="Consolas" w:hAnsi="Consolas" w:cs="Consolas"/>
+          <w:color w:val="0000FF"/>
+          <w:sz w:val="19"/>
+          <w:szCs w:val="19"/>
+        </w:rPr>
+        <w:t>namespace</w:t>
+      </w:r>
+      <w:proofErr w:type="spellEnd"/>
+      <w:r>
+        <w:rPr>
+          <w:rFonts w:ascii="Consolas" w:hAnsi="Consolas" w:cs="Consolas"/>
+          <w:color w:val="000000"/>
+          <w:sz w:val="19"/>
+          <w:szCs w:val="19"/>
+        </w:rPr>
+        <w:t xml:space="preserve"> </w:t>
+      </w:r>
+      <w:proofErr w:type="spellStart"/>
+      <w:r>
+        <w:rPr>
+          <w:rFonts w:ascii="Consolas" w:hAnsi="Consolas" w:cs="Consolas"/>
+          <w:color w:val="000000"/>
+          <w:sz w:val="19"/>
+          <w:szCs w:val="19"/>
+        </w:rPr>
+        <w:t>SructProprio</w:t>
+      </w:r>
+      <w:proofErr w:type="spellEnd"/>
+    </w:p>
+    <w:p>
+      <w:pPr>
+        <w:autoSpaceDE w:val="0"/>
+        <w:autoSpaceDN w:val="0"/>
+        <w:adjustRightInd w:val="0"/>
+        <w:spacing w:after="0" w:line="240" w:lineRule="auto"/>
+        <w:jc w:val="left"/>
+        <w:rPr>
+          <w:rFonts w:ascii="Consolas" w:hAnsi="Consolas" w:cs="Consolas"/>
+          <w:color w:val="000000"/>
+          <w:sz w:val="19"/>
+          <w:szCs w:val="19"/>
+        </w:rPr>
+      </w:pPr>
+      <w:r>
+        <w:rPr>
+          <w:rFonts w:ascii="Consolas" w:hAnsi="Consolas" w:cs="Consolas"/>
+          <w:color w:val="000000"/>
+          <w:sz w:val="19"/>
+          <w:szCs w:val="19"/>
+        </w:rPr>
+        <w:t>{</w:t>
+      </w:r>
+    </w:p>
+    <w:p>
+      <w:pPr>
+        <w:autoSpaceDE w:val="0"/>
+        <w:autoSpaceDN w:val="0"/>
+        <w:adjustRightInd w:val="0"/>
+        <w:spacing w:after="0" w:line="240" w:lineRule="auto"/>
+        <w:jc w:val="left"/>
+        <w:rPr>
+          <w:rFonts w:ascii="Consolas" w:hAnsi="Consolas" w:cs="Consolas"/>
+          <w:color w:val="000000"/>
+          <w:sz w:val="19"/>
+          <w:szCs w:val="19"/>
+        </w:rPr>
+      </w:pPr>
+      <w:r>
+        <w:rPr>
+          <w:rFonts w:ascii="Consolas" w:hAnsi="Consolas" w:cs="Consolas"/>
+          <w:color w:val="000000"/>
+          <w:sz w:val="19"/>
+          <w:szCs w:val="19"/>
+        </w:rPr>
+        <w:t xml:space="preserve">    </w:t>
+      </w:r>
+      <w:proofErr w:type="spellStart"/>
+      <w:r>
+        <w:rPr>
+          <w:rFonts w:ascii="Consolas" w:hAnsi="Consolas" w:cs="Consolas"/>
+          <w:color w:val="0000FF"/>
+          <w:sz w:val="19"/>
+          <w:szCs w:val="19"/>
+        </w:rPr>
+        <w:t>class</w:t>
+      </w:r>
+      <w:proofErr w:type="spellEnd"/>
+      <w:r>
+        <w:rPr>
+          <w:rFonts w:ascii="Consolas" w:hAnsi="Consolas" w:cs="Consolas"/>
+          <w:color w:val="000000"/>
+          <w:sz w:val="19"/>
+          <w:szCs w:val="19"/>
+        </w:rPr>
+        <w:t xml:space="preserve"> </w:t>
+      </w:r>
+      <w:proofErr w:type="spellStart"/>
+      <w:r>
+        <w:rPr>
+          <w:rFonts w:ascii="Consolas" w:hAnsi="Consolas" w:cs="Consolas"/>
+          <w:color w:val="2B91AF"/>
+          <w:sz w:val="19"/>
+          <w:szCs w:val="19"/>
+        </w:rPr>
+        <w:t>Program</w:t>
+      </w:r>
+      <w:proofErr w:type="spellEnd"/>
+    </w:p>
+    <w:p>
+      <w:pPr>
+        <w:autoSpaceDE w:val="0"/>
+        <w:autoSpaceDN w:val="0"/>
+        <w:adjustRightInd w:val="0"/>
+        <w:spacing w:after="0" w:line="240" w:lineRule="auto"/>
+        <w:jc w:val="left"/>
+        <w:rPr>
+          <w:rFonts w:ascii="Consolas" w:hAnsi="Consolas" w:cs="Consolas"/>
+          <w:color w:val="000000"/>
+          <w:sz w:val="19"/>
+          <w:szCs w:val="19"/>
+        </w:rPr>
+      </w:pPr>
+      <w:r>
+        <w:rPr>
+          <w:rFonts w:ascii="Consolas" w:hAnsi="Consolas" w:cs="Consolas"/>
+          <w:color w:val="000000"/>
+          <w:sz w:val="19"/>
+          <w:szCs w:val="19"/>
+        </w:rPr>
+        <w:t xml:space="preserve">    {</w:t>
+      </w:r>
+    </w:p>
+    <w:p>
+      <w:pPr>
+        <w:autoSpaceDE w:val="0"/>
+        <w:autoSpaceDN w:val="0"/>
+        <w:adjustRightInd w:val="0"/>
+        <w:spacing w:after="0" w:line="240" w:lineRule="auto"/>
+        <w:jc w:val="left"/>
+        <w:rPr>
+          <w:rFonts w:ascii="Consolas" w:hAnsi="Consolas" w:cs="Consolas"/>
+          <w:color w:val="000000"/>
+          <w:sz w:val="19"/>
+          <w:szCs w:val="19"/>
+        </w:rPr>
+      </w:pPr>
+      <w:r>
+        <w:rPr>
+          <w:rFonts w:ascii="Consolas" w:hAnsi="Consolas" w:cs="Consolas"/>
+          <w:color w:val="000000"/>
+          <w:sz w:val="19"/>
+          <w:szCs w:val="19"/>
+        </w:rPr>
+        <w:t xml:space="preserve">        </w:t>
+      </w:r>
+      <w:proofErr w:type="spellStart"/>
+      <w:r>
+        <w:rPr>
+          <w:rFonts w:ascii="Consolas" w:hAnsi="Consolas" w:cs="Consolas"/>
+          <w:color w:val="0000FF"/>
+          <w:sz w:val="19"/>
+          <w:szCs w:val="19"/>
+        </w:rPr>
+        <w:t>static</w:t>
+      </w:r>
+      <w:proofErr w:type="spellEnd"/>
+      <w:r>
+        <w:rPr>
+          <w:rFonts w:ascii="Consolas" w:hAnsi="Consolas" w:cs="Consolas"/>
+          <w:color w:val="000000"/>
+          <w:sz w:val="19"/>
+          <w:szCs w:val="19"/>
+        </w:rPr>
+        <w:t xml:space="preserve"> </w:t>
+      </w:r>
+      <w:proofErr w:type="spellStart"/>
+      <w:r>
+        <w:rPr>
+          <w:rFonts w:ascii="Consolas" w:hAnsi="Consolas" w:cs="Consolas"/>
+          <w:color w:val="0000FF"/>
+          <w:sz w:val="19"/>
+          <w:szCs w:val="19"/>
+        </w:rPr>
+        <w:t>void</w:t>
+      </w:r>
+      <w:proofErr w:type="spellEnd"/>
+      <w:r>
+        <w:rPr>
+          <w:rFonts w:ascii="Consolas" w:hAnsi="Consolas" w:cs="Consolas"/>
+          <w:color w:val="000000"/>
+          <w:sz w:val="19"/>
+          <w:szCs w:val="19"/>
+        </w:rPr>
+        <w:t xml:space="preserve"> </w:t>
+      </w:r>
+      <w:proofErr w:type="spellStart"/>
+      <w:r>
+        <w:rPr>
+          <w:rFonts w:ascii="Consolas" w:hAnsi="Consolas" w:cs="Consolas"/>
+          <w:color w:val="000000"/>
+          <w:sz w:val="19"/>
+          <w:szCs w:val="19"/>
+        </w:rPr>
+        <w:t>Main</w:t>
+      </w:r>
+      <w:proofErr w:type="spellEnd"/>
+      <w:r>
+        <w:rPr>
+          <w:rFonts w:ascii="Consolas" w:hAnsi="Consolas" w:cs="Consolas"/>
+          <w:color w:val="000000"/>
+          <w:sz w:val="19"/>
+          <w:szCs w:val="19"/>
+        </w:rPr>
+        <w:t>(</w:t>
+      </w:r>
+      <w:proofErr w:type="spellStart"/>
+      <w:proofErr w:type="gramStart"/>
+      <w:r>
+        <w:rPr>
+          <w:rFonts w:ascii="Consolas" w:hAnsi="Consolas" w:cs="Consolas"/>
+          <w:color w:val="0000FF"/>
+          <w:sz w:val="19"/>
+          <w:szCs w:val="19"/>
+        </w:rPr>
+        <w:t>string</w:t>
+      </w:r>
+      <w:proofErr w:type="spellEnd"/>
+      <w:r>
+        <w:rPr>
+          <w:rFonts w:ascii="Consolas" w:hAnsi="Consolas" w:cs="Consolas"/>
+          <w:color w:val="000000"/>
+          <w:sz w:val="19"/>
+          <w:szCs w:val="19"/>
+        </w:rPr>
+        <w:t>[</w:t>
+      </w:r>
+      <w:proofErr w:type="gramEnd"/>
+      <w:r>
+        <w:rPr>
+          <w:rFonts w:ascii="Consolas" w:hAnsi="Consolas" w:cs="Consolas"/>
+          <w:color w:val="000000"/>
+          <w:sz w:val="19"/>
+          <w:szCs w:val="19"/>
+        </w:rPr>
+        <w:t xml:space="preserve">] </w:t>
+      </w:r>
+      <w:proofErr w:type="spellStart"/>
+      <w:r>
+        <w:rPr>
+          <w:rFonts w:ascii="Consolas" w:hAnsi="Consolas" w:cs="Consolas"/>
+          <w:color w:val="000000"/>
+          <w:sz w:val="19"/>
+          <w:szCs w:val="19"/>
+        </w:rPr>
+        <w:t>args</w:t>
+      </w:r>
+      <w:proofErr w:type="spellEnd"/>
+      <w:r>
+        <w:rPr>
+          <w:rFonts w:ascii="Consolas" w:hAnsi="Consolas" w:cs="Consolas"/>
+          <w:color w:val="000000"/>
+          <w:sz w:val="19"/>
+          <w:szCs w:val="19"/>
+        </w:rPr>
+        <w:t>)</w:t>
+      </w:r>
+    </w:p>
+    <w:p>
+      <w:pPr>
+        <w:autoSpaceDE w:val="0"/>
+        <w:autoSpaceDN w:val="0"/>
+        <w:adjustRightInd w:val="0"/>
+        <w:spacing w:after="0" w:line="240" w:lineRule="auto"/>
+        <w:jc w:val="left"/>
+        <w:rPr>
+          <w:rFonts w:ascii="Consolas" w:hAnsi="Consolas" w:cs="Consolas"/>
+          <w:color w:val="000000"/>
+          <w:sz w:val="19"/>
+          <w:szCs w:val="19"/>
+        </w:rPr>
+      </w:pPr>
+      <w:r>
+        <w:rPr>
+          <w:rFonts w:ascii="Consolas" w:hAnsi="Consolas" w:cs="Consolas"/>
+          <w:color w:val="000000"/>
+          <w:sz w:val="19"/>
+          <w:szCs w:val="19"/>
+        </w:rPr>
+        <w:t xml:space="preserve">        {</w:t>
+      </w:r>
+    </w:p>
+    <w:p>
+      <w:pPr>
+        <w:autoSpaceDE w:val="0"/>
+        <w:autoSpaceDN w:val="0"/>
+        <w:adjustRightInd w:val="0"/>
+        <w:spacing w:after="0" w:line="240" w:lineRule="auto"/>
+        <w:jc w:val="left"/>
+        <w:rPr>
+          <w:rFonts w:ascii="Consolas" w:hAnsi="Consolas" w:cs="Consolas"/>
+          <w:color w:val="000000"/>
+          <w:sz w:val="19"/>
+          <w:szCs w:val="19"/>
+        </w:rPr>
+      </w:pPr>
+      <w:r>
+        <w:rPr>
+          <w:rFonts w:ascii="Consolas" w:hAnsi="Consolas" w:cs="Consolas"/>
+          <w:color w:val="000000"/>
+          <w:sz w:val="19"/>
+          <w:szCs w:val="19"/>
+        </w:rPr>
+        <w:t xml:space="preserve">            Point p;</w:t>
+      </w:r>
+    </w:p>
+    <w:p>
+      <w:pPr>
+        <w:autoSpaceDE w:val="0"/>
+        <w:autoSpaceDN w:val="0"/>
+        <w:adjustRightInd w:val="0"/>
+        <w:spacing w:after="0" w:line="240" w:lineRule="auto"/>
+        <w:jc w:val="left"/>
+        <w:rPr>
+          <w:rFonts w:ascii="Consolas" w:hAnsi="Consolas" w:cs="Consolas"/>
+          <w:color w:val="000000"/>
+          <w:sz w:val="19"/>
+          <w:szCs w:val="19"/>
+        </w:rPr>
+      </w:pPr>
+      <w:r>
+        <w:rPr>
+          <w:rFonts w:ascii="Consolas" w:hAnsi="Consolas" w:cs="Consolas"/>
+          <w:color w:val="000000"/>
+          <w:sz w:val="19"/>
+          <w:szCs w:val="19"/>
+        </w:rPr>
+        <w:t xml:space="preserve">            </w:t>
+      </w:r>
+      <w:proofErr w:type="spellStart"/>
+      <w:r>
+        <w:rPr>
+          <w:rFonts w:ascii="Consolas" w:hAnsi="Consolas" w:cs="Consolas"/>
+          <w:color w:val="000000"/>
+          <w:sz w:val="19"/>
+          <w:szCs w:val="19"/>
+        </w:rPr>
+        <w:t>p.X</w:t>
+      </w:r>
+      <w:proofErr w:type="spellEnd"/>
+      <w:r>
+        <w:rPr>
+          <w:rFonts w:ascii="Consolas" w:hAnsi="Consolas" w:cs="Consolas"/>
+          <w:color w:val="000000"/>
+          <w:sz w:val="19"/>
+          <w:szCs w:val="19"/>
+        </w:rPr>
+        <w:t xml:space="preserve"> = 10;</w:t>
+      </w:r>
+    </w:p>
+    <w:p>
+      <w:pPr>
+        <w:autoSpaceDE w:val="0"/>
+        <w:autoSpaceDN w:val="0"/>
+        <w:adjustRightInd w:val="0"/>
+        <w:spacing w:after="0" w:line="240" w:lineRule="auto"/>
+        <w:jc w:val="left"/>
+        <w:rPr>
+          <w:rFonts w:ascii="Consolas" w:hAnsi="Consolas" w:cs="Consolas"/>
+          <w:color w:val="000000"/>
+          <w:sz w:val="19"/>
+          <w:szCs w:val="19"/>
+        </w:rPr>
+      </w:pPr>
+      <w:r>
+        <w:rPr>
+          <w:rFonts w:ascii="Consolas" w:hAnsi="Consolas" w:cs="Consolas"/>
+          <w:color w:val="000000"/>
+          <w:sz w:val="19"/>
+          <w:szCs w:val="19"/>
+        </w:rPr>
+        <w:t xml:space="preserve">            </w:t>
+      </w:r>
+      <w:proofErr w:type="spellStart"/>
+      <w:r>
+        <w:rPr>
+          <w:rFonts w:ascii="Consolas" w:hAnsi="Consolas" w:cs="Consolas"/>
+          <w:color w:val="000000"/>
+          <w:sz w:val="19"/>
+          <w:szCs w:val="19"/>
+        </w:rPr>
+        <w:t>p.Y</w:t>
+      </w:r>
+      <w:proofErr w:type="spellEnd"/>
+      <w:r>
+        <w:rPr>
+          <w:rFonts w:ascii="Consolas" w:hAnsi="Consolas" w:cs="Consolas"/>
+          <w:color w:val="000000"/>
+          <w:sz w:val="19"/>
+          <w:szCs w:val="19"/>
+        </w:rPr>
+        <w:t xml:space="preserve"> = 20;</w:t>
+      </w:r>
+    </w:p>
+    <w:p>
+      <w:pPr>
+        <w:autoSpaceDE w:val="0"/>
+        <w:autoSpaceDN w:val="0"/>
+        <w:adjustRightInd w:val="0"/>
+        <w:spacing w:after="0" w:line="240" w:lineRule="auto"/>
+        <w:jc w:val="left"/>
+        <w:rPr>
+          <w:rFonts w:ascii="Consolas" w:hAnsi="Consolas" w:cs="Consolas"/>
+          <w:color w:val="000000"/>
+          <w:sz w:val="19"/>
+          <w:szCs w:val="19"/>
+        </w:rPr>
+      </w:pPr>
+      <w:r>
+        <w:rPr>
+          <w:rFonts w:ascii="Consolas" w:hAnsi="Consolas" w:cs="Consolas"/>
+          <w:color w:val="000000"/>
+          <w:sz w:val="19"/>
+          <w:szCs w:val="19"/>
+        </w:rPr>
+        <w:t xml:space="preserve">            </w:t>
+      </w:r>
+      <w:proofErr w:type="spellStart"/>
+      <w:r>
+        <w:rPr>
+          <w:rFonts w:ascii="Consolas" w:hAnsi="Consolas" w:cs="Consolas"/>
+          <w:color w:val="000000"/>
+          <w:sz w:val="19"/>
+          <w:szCs w:val="19"/>
+        </w:rPr>
+        <w:t>Console.WriteLine</w:t>
+      </w:r>
+      <w:proofErr w:type="spellEnd"/>
+      <w:r>
+        <w:rPr>
+          <w:rFonts w:ascii="Consolas" w:hAnsi="Consolas" w:cs="Consolas"/>
+          <w:color w:val="000000"/>
+          <w:sz w:val="19"/>
+          <w:szCs w:val="19"/>
+        </w:rPr>
+        <w:t>(p);</w:t>
+      </w:r>
+    </w:p>
+    <w:p>
+      <w:pPr>
+        <w:autoSpaceDE w:val="0"/>
+        <w:autoSpaceDN w:val="0"/>
+        <w:adjustRightInd w:val="0"/>
+        <w:spacing w:after="0" w:line="240" w:lineRule="auto"/>
+        <w:jc w:val="left"/>
+        <w:rPr>
+          <w:rFonts w:ascii="Consolas" w:hAnsi="Consolas" w:cs="Consolas"/>
+          <w:color w:val="000000"/>
+          <w:sz w:val="19"/>
+          <w:szCs w:val="19"/>
+        </w:rPr>
+      </w:pPr>
+      <w:r>
+        <w:rPr>
+          <w:rFonts w:ascii="Consolas" w:hAnsi="Consolas" w:cs="Consolas"/>
+          <w:color w:val="000000"/>
+          <w:sz w:val="19"/>
+          <w:szCs w:val="19"/>
+        </w:rPr>
+        <w:t xml:space="preserve">            p = </w:t>
+      </w:r>
+      <w:r>
+        <w:rPr>
+          <w:rFonts w:ascii="Consolas" w:hAnsi="Consolas" w:cs="Consolas"/>
+          <w:color w:val="0000FF"/>
+          <w:sz w:val="19"/>
+          <w:szCs w:val="19"/>
+        </w:rPr>
+        <w:t>new</w:t>
+      </w:r>
+      <w:r>
+        <w:rPr>
+          <w:rFonts w:ascii="Consolas" w:hAnsi="Consolas" w:cs="Consolas"/>
+          <w:color w:val="000000"/>
+          <w:sz w:val="19"/>
+          <w:szCs w:val="19"/>
+        </w:rPr>
+        <w:t xml:space="preserve"> </w:t>
+      </w:r>
+      <w:proofErr w:type="gramStart"/>
+      <w:r>
+        <w:rPr>
+          <w:rFonts w:ascii="Consolas" w:hAnsi="Consolas" w:cs="Consolas"/>
+          <w:color w:val="000000"/>
+          <w:sz w:val="19"/>
+          <w:szCs w:val="19"/>
+        </w:rPr>
+        <w:t>Point(</w:t>
+      </w:r>
+      <w:proofErr w:type="gramEnd"/>
+      <w:r>
+        <w:rPr>
+          <w:rFonts w:ascii="Consolas" w:hAnsi="Consolas" w:cs="Consolas"/>
+          <w:color w:val="000000"/>
+          <w:sz w:val="19"/>
+          <w:szCs w:val="19"/>
+        </w:rPr>
+        <w:t>);</w:t>
+      </w:r>
+    </w:p>
+    <w:p>
+      <w:pPr>
+        <w:autoSpaceDE w:val="0"/>
+        <w:autoSpaceDN w:val="0"/>
+        <w:adjustRightInd w:val="0"/>
+        <w:spacing w:after="0" w:line="240" w:lineRule="auto"/>
+        <w:jc w:val="left"/>
+        <w:rPr>
+          <w:rFonts w:ascii="Consolas" w:hAnsi="Consolas" w:cs="Consolas"/>
+          <w:color w:val="000000"/>
+          <w:sz w:val="19"/>
+          <w:szCs w:val="19"/>
+        </w:rPr>
+      </w:pPr>
+      <w:r>
+        <w:rPr>
+          <w:rFonts w:ascii="Consolas" w:hAnsi="Consolas" w:cs="Consolas"/>
+          <w:color w:val="000000"/>
+          <w:sz w:val="19"/>
+          <w:szCs w:val="19"/>
+        </w:rPr>
+        <w:t xml:space="preserve">            </w:t>
+      </w:r>
+      <w:proofErr w:type="spellStart"/>
+      <w:r>
+        <w:rPr>
+          <w:rFonts w:ascii="Consolas" w:hAnsi="Consolas" w:cs="Consolas"/>
+          <w:color w:val="000000"/>
+          <w:sz w:val="19"/>
+          <w:szCs w:val="19"/>
+        </w:rPr>
+        <w:t>Console.WriteLine</w:t>
+      </w:r>
+      <w:proofErr w:type="spellEnd"/>
+      <w:r>
+        <w:rPr>
+          <w:rFonts w:ascii="Consolas" w:hAnsi="Consolas" w:cs="Consolas"/>
+          <w:color w:val="000000"/>
+          <w:sz w:val="19"/>
+          <w:szCs w:val="19"/>
+        </w:rPr>
+        <w:t>(p);</w:t>
+      </w:r>
+    </w:p>
+    <w:p>
+      <w:pPr>
+        <w:autoSpaceDE w:val="0"/>
+        <w:autoSpaceDN w:val="0"/>
+        <w:adjustRightInd w:val="0"/>
+        <w:spacing w:after="0" w:line="240" w:lineRule="auto"/>
+        <w:jc w:val="left"/>
+        <w:rPr>
+          <w:rFonts w:ascii="Consolas" w:hAnsi="Consolas" w:cs="Consolas"/>
+          <w:color w:val="000000"/>
+          <w:sz w:val="19"/>
+          <w:szCs w:val="19"/>
+        </w:rPr>
+      </w:pPr>
+      <w:r>
+        <w:rPr>
+          <w:rFonts w:ascii="Consolas" w:hAnsi="Consolas" w:cs="Consolas"/>
+          <w:color w:val="000000"/>
+          <w:sz w:val="19"/>
+          <w:szCs w:val="19"/>
+        </w:rPr>
+        <w:t xml:space="preserve">        }</w:t>
+      </w:r>
+    </w:p>
+    <w:p>
+      <w:pPr>
+        <w:autoSpaceDE w:val="0"/>
+        <w:autoSpaceDN w:val="0"/>
+        <w:adjustRightInd w:val="0"/>
+        <w:spacing w:after="0" w:line="240" w:lineRule="auto"/>
+        <w:jc w:val="left"/>
+        <w:rPr>
+          <w:rFonts w:ascii="Consolas" w:hAnsi="Consolas" w:cs="Consolas"/>
+          <w:color w:val="000000"/>
+          <w:sz w:val="19"/>
+          <w:szCs w:val="19"/>
+        </w:rPr>
+      </w:pPr>
+      <w:r>
+        <w:rPr>
+          <w:rFonts w:ascii="Consolas" w:hAnsi="Consolas" w:cs="Consolas"/>
+          <w:color w:val="000000"/>
+          <w:sz w:val="19"/>
+          <w:szCs w:val="19"/>
+        </w:rPr>
+        <w:t xml:space="preserve">    }</w:t>
+      </w:r>
+    </w:p>
+    <w:p>
+      <w:pPr>
+        <w:rPr>
+          <w:rFonts w:ascii="Consolas" w:hAnsi="Consolas" w:cs="Consolas"/>
+          <w:color w:val="000000"/>
+          <w:sz w:val="19"/>
+          <w:szCs w:val="19"/>
+        </w:rPr>
+      </w:pPr>
+      <w:r>
+        <w:rPr>
+          <w:rFonts w:ascii="Consolas" w:hAnsi="Consolas" w:cs="Consolas"/>
+          <w:color w:val="000000"/>
+          <w:sz w:val="19"/>
+          <w:szCs w:val="19"/>
+        </w:rPr>
+        <w:t>}</w:t>
+      </w:r>
+    </w:p>
+    <w:p/>
     <w:p>
       <w:r>
         <w:rPr>
@@ -529,7 +2973,7 @@
                     <pic:cNvPicPr/>
                   </pic:nvPicPr>
                   <pic:blipFill>
-                    <a:blip r:embed="rId11">
+                    <a:blip r:embed="rId26">
                       <a:extLst>
                         <a:ext uri="{28A0092B-C50C-407E-A947-70E740481C1C}">
                           <a14:useLocalDpi xmlns:a14="http://schemas.microsoft.com/office/drawing/2010/main" val="0"/>
@@ -556,11 +3000,29 @@
         </w:drawing>
       </w:r>
     </w:p>
+    <w:p/>
+    <w:p>
+      <w:pPr>
+        <w:spacing w:line="259" w:lineRule="auto"/>
+        <w:jc w:val="left"/>
+        <w:rPr>
+          <w:rFonts w:eastAsiaTheme="majorEastAsia" w:cstheme="majorBidi"/>
+          <w:b/>
+          <w:color w:val="000000" w:themeColor="text1"/>
+          <w:sz w:val="32"/>
+          <w:szCs w:val="32"/>
+        </w:rPr>
+      </w:pPr>
+      <w:r>
+        <w:br w:type="page"/>
+      </w:r>
+    </w:p>
     <w:p>
       <w:pPr>
         <w:pStyle w:val="Ttulo1"/>
       </w:pPr>
       <w:r>
+        <w:lastRenderedPageBreak/>
         <w:t>Valores padrão</w:t>
       </w:r>
     </w:p>
@@ -574,10 +3036,7 @@
       </w:r>
       <w:proofErr w:type="spellEnd"/>
       <w:r>
-        <w:t>,</w:t>
-      </w:r>
-      <w:r>
-        <w:t xml:space="preserve"> </w:t>
+        <w:t xml:space="preserve">, </w:t>
       </w:r>
       <w:proofErr w:type="spellStart"/>
       <w:r>
@@ -649,6 +3108,26 @@
         </w:rPr>
         <w:t>char: caractere código 0</w:t>
       </w:r>
+      <w:r>
+        <w:rPr>
+          <w:szCs w:val="24"/>
+        </w:rPr>
+        <w:t xml:space="preserve">. (Não é o </w:t>
+      </w:r>
+      <w:proofErr w:type="spellStart"/>
+      <w:r>
+        <w:rPr>
+          <w:szCs w:val="24"/>
+        </w:rPr>
+        <w:t>caracter</w:t>
+      </w:r>
+      <w:proofErr w:type="spellEnd"/>
+      <w:r>
+        <w:rPr>
+          <w:szCs w:val="24"/>
+        </w:rPr>
+        <w:t xml:space="preserve"> 0 zero. É o código 0).</w:t>
+      </w:r>
     </w:p>
     <w:p>
       <w:pPr>
@@ -678,19 +3157,60 @@
     </w:p>
     <w:p>
       <w:r>
-        <w:t>Lembrando: uma variável apenas declarada, mas não instanciada,</w:t>
-      </w:r>
-      <w:r>
-        <w:t xml:space="preserve"> </w:t>
-      </w:r>
-      <w:r>
-        <w:t>inicia em estado "não atribuída", e o próprio compilador não permite</w:t>
-      </w:r>
-      <w:r>
-        <w:t xml:space="preserve"> </w:t>
-      </w:r>
-      <w:r>
-        <w:t>que ela seja acessada.</w:t>
+        <w:t xml:space="preserve">Exemplo: </w:t>
+      </w:r>
+    </w:p>
+    <w:p>
+      <w:r>
+        <w:rPr>
+          <w:noProof/>
+        </w:rPr>
+        <w:drawing>
+          <wp:inline distT="0" distB="0" distL="0" distR="0" wp14:anchorId="0F3A2F3D" wp14:editId="4130C1DA">
+            <wp:extent cx="5400040" cy="3315970"/>
+            <wp:effectExtent l="0" t="0" r="0" b="0"/>
+            <wp:docPr id="25" name="Imagem 25"/>
+            <wp:cNvGraphicFramePr>
+              <a:graphicFrameLocks xmlns:a="http://schemas.openxmlformats.org/drawingml/2006/main" noChangeAspect="1"/>
+            </wp:cNvGraphicFramePr>
+            <a:graphic xmlns:a="http://schemas.openxmlformats.org/drawingml/2006/main">
+              <a:graphicData uri="http://schemas.openxmlformats.org/drawingml/2006/picture">
+                <pic:pic xmlns:pic="http://schemas.openxmlformats.org/drawingml/2006/picture">
+                  <pic:nvPicPr>
+                    <pic:cNvPr id="25" name="6805107.tmp"/>
+                    <pic:cNvPicPr/>
+                  </pic:nvPicPr>
+                  <pic:blipFill>
+                    <a:blip r:embed="rId27">
+                      <a:extLst>
+                        <a:ext uri="{28A0092B-C50C-407E-A947-70E740481C1C}">
+                          <a14:useLocalDpi xmlns:a14="http://schemas.microsoft.com/office/drawing/2010/main" val="0"/>
+                        </a:ext>
+                      </a:extLst>
+                    </a:blip>
+                    <a:stretch>
+                      <a:fillRect/>
+                    </a:stretch>
+                  </pic:blipFill>
+                  <pic:spPr>
+                    <a:xfrm>
+                      <a:off x="0" y="0"/>
+                      <a:ext cx="5400040" cy="3315970"/>
+                    </a:xfrm>
+                    <a:prstGeom prst="rect">
+                      <a:avLst/>
+                    </a:prstGeom>
+                  </pic:spPr>
+                </pic:pic>
+              </a:graphicData>
+            </a:graphic>
+          </wp:inline>
+        </w:drawing>
+      </w:r>
+    </w:p>
+    <w:p>
+      <w:r>
+        <w:t>Lembrando: uma variável apenas declarada, mas não instanciada, inicia em estado "não atribuída", e o próprio compilador não permite que ela seja acessada.</w:t>
       </w:r>
     </w:p>
     <w:p>
@@ -698,6 +3218,7 @@
         <w:pStyle w:val="Ttulo1"/>
       </w:pPr>
       <w:r>
+        <w:lastRenderedPageBreak/>
         <w:t>Tipos referência vs. tipos valor</w:t>
       </w:r>
     </w:p>
@@ -722,7 +3243,7 @@
                     <pic:cNvPicPr/>
                   </pic:nvPicPr>
                   <pic:blipFill>
-                    <a:blip r:embed="rId12">
+                    <a:blip r:embed="rId28">
                       <a:extLst>
                         <a:ext uri="{28A0092B-C50C-407E-A947-70E740481C1C}">
                           <a14:useLocalDpi xmlns:a14="http://schemas.microsoft.com/office/drawing/2010/main" val="0"/>
@@ -747,6 +3268,48 @@
             </a:graphic>
           </wp:inline>
         </w:drawing>
+      </w:r>
+    </w:p>
+    <w:p>
+      <w:pPr>
+        <w:rPr>
+          <w:rStyle w:val="Ttulo1Char"/>
+        </w:rPr>
+      </w:pPr>
+      <w:r>
+        <w:rPr>
+          <w:rStyle w:val="Ttulo1Char"/>
+        </w:rPr>
+        <w:t xml:space="preserve">Importante: </w:t>
+      </w:r>
+    </w:p>
+    <w:p>
+      <w:r>
+        <w:t xml:space="preserve">O </w:t>
+      </w:r>
+      <w:proofErr w:type="spellStart"/>
+      <w:r>
+        <w:t>struct</w:t>
+      </w:r>
+      <w:proofErr w:type="spellEnd"/>
+      <w:r>
+        <w:t xml:space="preserve"> é mais simples, mais performático. </w:t>
+      </w:r>
+    </w:p>
+    <w:p>
+      <w:r>
+        <w:t xml:space="preserve">Exemplo: Caso precise trabalhar com uma matriz </w:t>
+      </w:r>
+      <w:r>
+        <w:t xml:space="preserve">muito grande para receber pixel de imagens. Trabalhar com valores </w:t>
+      </w:r>
+      <w:proofErr w:type="spellStart"/>
+      <w:r>
+        <w:t>struct</w:t>
+      </w:r>
+      <w:proofErr w:type="spellEnd"/>
+      <w:r>
+        <w:t xml:space="preserve"> irá proporcionar um ganho de velocidade. </w:t>
       </w:r>
     </w:p>
     <w:p>

</xml_diff>